<commit_message>
Correcciones, código y primera parte
</commit_message>
<xml_diff>
--- a/Simón/Desarrollo_Simón.docx
+++ b/Simón/Desarrollo_Simón.docx
@@ -1614,32 +1614,6 @@
             </w:pPr>
             <w:r>
               <w:rPr>
-                <w:noProof/>
-              </w:rPr>
-              <w:pict w14:anchorId="5DFD0DB0">
-                <v:rect id="Ink 38" o:spid="_x0000_s1043" style="position:absolute;left:0;text-align:left;margin-left:68pt;margin-top:77.2pt;width:54pt;height:56.95pt;z-index:251706368;visibility:visible;mso-wrap-style:square;mso-wrap-distance-left:9pt;mso-wrap-distance-top:0;mso-wrap-distance-right:9pt;mso-wrap-distance-bottom:0;mso-position-horizontal:absolute;mso-position-horizontal-relative:text;mso-position-vertical:absolute;mso-position-vertical-relative:text" filled="f" strokecolor="#e71224" strokeweight="1mm">
-                  <v:stroke endcap="round"/>
-                  <v:path shadowok="f" o:extrusionok="f" fillok="f" insetpenok="f"/>
-                  <o:lock v:ext="edit" rotation="t" aspectratio="t" verticies="t" text="t" shapetype="t"/>
-                  <o:ink i="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" annotation="t"/>
-                </v:rect>
-              </w:pict>
-            </w:r>
-            <w:r>
-              <w:rPr>
-                <w:noProof/>
-              </w:rPr>
-              <w:pict w14:anchorId="3FA95CE5">
-                <v:rect id="Ink 34" o:spid="_x0000_s1042" style="position:absolute;left:0;text-align:left;margin-left:25.65pt;margin-top:89.25pt;width:96pt;height:27.65pt;z-index:251702272;visibility:visible;mso-wrap-style:square;mso-wrap-distance-left:9pt;mso-wrap-distance-top:0;mso-wrap-distance-right:9pt;mso-wrap-distance-bottom:0;mso-position-horizontal:absolute;mso-position-horizontal-relative:text;mso-position-vertical:absolute;mso-position-vertical-relative:text" filled="f" strokecolor="#3cf" strokeweight="1mm">
-                  <v:stroke endcap="round"/>
-                  <v:path shadowok="f" o:extrusionok="f" fillok="f" insetpenok="f"/>
-                  <o:lock v:ext="edit" rotation="t" aspectratio="t" verticies="t" text="t" shapetype="t"/>
-                  <o:ink i="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" annotation="t"/>
-                </v:rect>
-              </w:pict>
-            </w:r>
-            <w:r>
-              <w:rPr>
                 <w:b/>
                 <w:bCs/>
                 <w:iCs/>
@@ -2509,7 +2483,6 @@
         </w:rPr>
         <w:t xml:space="preserve">ACF muestral de la serie recortada; </w:t>
       </w:r>
-      <w:commentRangeStart w:id="0"/>
       <w:r>
         <w:rPr>
           <w:b/>
@@ -2519,13 +2492,6 @@
           <w:szCs w:val="16"/>
         </w:rPr>
         <w:t xml:space="preserve">(c) </w:t>
-      </w:r>
-      <w:commentRangeEnd w:id="0"/>
-      <w:r>
-        <w:rPr>
-          <w:rStyle w:val="CommentReference"/>
-        </w:rPr>
-        <w:commentReference w:id="0"/>
       </w:r>
       <w:r>
         <w:rPr>
@@ -2764,7 +2730,6 @@
         </w:rPr>
         <w:t xml:space="preserve"> han sido delineados con una línea punteada </w:t>
       </w:r>
-      <w:proofErr w:type="gramStart"/>
       <w:r>
         <w:rPr>
           <w:iCs/>
@@ -2773,7 +2738,6 @@
         </w:rPr>
         <w:t>azul oscura</w:t>
       </w:r>
-      <w:proofErr w:type="gramEnd"/>
       <w:r>
         <w:rPr>
           <w:iCs/>
@@ -3603,7 +3567,19 @@
         <w:rPr>
           <w:iCs/>
         </w:rPr>
-        <w:t>, en la cual se puede que ya no hay un patrón periódico exacto, si bien el nivel no es estable, siendo claro entonces que la media no es constante</w:t>
+        <w:t>, en la cual se puede</w:t>
+      </w:r>
+      <w:r>
+        <w:rPr>
+          <w:iCs/>
+        </w:rPr>
+        <w:t xml:space="preserve"> ver</w:t>
+      </w:r>
+      <w:r>
+        <w:rPr>
+          <w:iCs/>
+        </w:rPr>
+        <w:t xml:space="preserve"> que ya no hay un patrón periódico exacto, si bien el nivel no es estable, siendo claro entonces que la media no es constante</w:t>
       </w:r>
       <w:r>
         <w:rPr>
@@ -3615,13 +3591,51 @@
         <w:rPr>
           <w:iCs/>
         </w:rPr>
-        <w:t>, pero es importante señalar que ya no se observa un patrón periódico en la serie</w:t>
-      </w:r>
-      <w:r>
-        <w:rPr>
-          <w:iCs/>
-        </w:rPr>
-        <w:t xml:space="preserve">. Así pues, avanzando con la ACF muestral, definida en este caso como </w:t>
+        <w:t xml:space="preserve">, </w:t>
+      </w:r>
+      <w:r>
+        <w:rPr>
+          <w:iCs/>
+        </w:rPr>
+        <w:t xml:space="preserve"> por lo que no se cumple el supuesto de homocedasticidad; pero, de todos modos es</w:t>
+      </w:r>
+      <w:r>
+        <w:rPr>
+          <w:iCs/>
+        </w:rPr>
+        <w:t xml:space="preserve"> importante señalar que ya no se observa un patrón periódico en la serie</w:t>
+      </w:r>
+      <w:r>
+        <w:rPr>
+          <w:iCs/>
+        </w:rPr>
+        <w:t xml:space="preserve">. Así pues, avanzando con la ACF muestral, </w:t>
+      </w:r>
+      <w:r>
+        <w:rPr>
+          <w:iCs/>
+        </w:rPr>
+        <w:t xml:space="preserve">presentada en la </w:t>
+      </w:r>
+      <w:r>
+        <w:rPr>
+          <w:b/>
+          <w:bCs/>
+          <w:i/>
+        </w:rPr>
+        <w:t xml:space="preserve">figura 2 (f) </w:t>
+      </w:r>
+      <w:r>
+        <w:rPr>
+          <w:iCs/>
+        </w:rPr>
+        <w:t xml:space="preserve">y </w:t>
+      </w:r>
+      <w:r>
+        <w:rPr>
+          <w:iCs/>
+        </w:rPr>
+        <w:t xml:space="preserve">definida en este caso como </w:t>
       </w:r>
       <m:oMath>
         <m:acc>
@@ -3929,42 +3943,42 @@
         <w:rPr>
           <w:iCs/>
         </w:rPr>
-        <w:t xml:space="preserve">resalta para la parte regular con los primeros cinco rezagos que estos toman valores muy cercanos a uno </w:t>
+        <w:t xml:space="preserve">resalta para la </w:t>
       </w:r>
       <w:r>
         <w:rPr>
           <w:iCs/>
         </w:rPr>
         <w:lastRenderedPageBreak/>
-        <w:t xml:space="preserve">y con un decaimiento </w:t>
-      </w:r>
-      <w:commentRangeStart w:id="1"/>
-      <w:r>
-        <w:rPr>
-          <w:iCs/>
-          <w:highlight w:val="green"/>
-        </w:rPr>
-        <w:t>lento</w:t>
-      </w:r>
-      <w:commentRangeEnd w:id="1"/>
-      <w:r>
-        <w:rPr>
-          <w:rStyle w:val="CommentReference"/>
-          <w:sz w:val="20"/>
-          <w:szCs w:val="20"/>
-        </w:rPr>
-        <w:commentReference w:id="1"/>
-      </w:r>
-      <w:r>
-        <w:rPr>
-          <w:iCs/>
-        </w:rPr>
-        <w:t xml:space="preserve">, por lo que se concluye que la parte regular no es ergódica y, además, parece que su </w:t>
-      </w:r>
-      <w:r>
-        <w:rPr>
-          <w:iCs/>
-          <w:highlight w:val="lightGray"/>
+        <w:t xml:space="preserve">parte regular con los primeros cinco rezagos que estos toman valores </w:t>
+      </w:r>
+      <w:r>
+        <w:rPr>
+          <w:iCs/>
+        </w:rPr>
+        <w:t>que no son cercanos a uno y que presentan un decaimiento adecuado a cero</w:t>
+      </w:r>
+      <w:r>
+        <w:rPr>
+          <w:iCs/>
+        </w:rPr>
+        <w:t>, por lo que se concluye que la parte regular</w:t>
+      </w:r>
+      <w:r>
+        <w:rPr>
+          <w:iCs/>
+        </w:rPr>
+        <w:t xml:space="preserve"> </w:t>
+      </w:r>
+      <w:r>
+        <w:rPr>
+          <w:iCs/>
+        </w:rPr>
+        <w:t xml:space="preserve">es ergódica y, además, parece que su </w:t>
+      </w:r>
+      <w:r>
+        <w:rPr>
+          <w:iCs/>
         </w:rPr>
         <w:t>patrón es tipo cola sinusoidal exponencial.</w:t>
       </w:r>
@@ -3978,7 +3992,19 @@
         <w:rPr>
           <w:iCs/>
         </w:rPr>
-        <w:t xml:space="preserve">se observa que siempre toma valores que pueden ser considerados estadísticamente iguales a cero, por lo que se puede tomar como ergódico. Con todo esto se concluye que </w:t>
+        <w:t xml:space="preserve">se observa que siempre toma valores que pueden ser considerados estadísticamente iguales a cero, por lo que se puede tomar </w:t>
+      </w:r>
+      <w:r>
+        <w:rPr>
+          <w:iCs/>
+        </w:rPr>
+        <w:t xml:space="preserve">igualmente </w:t>
+      </w:r>
+      <w:r>
+        <w:rPr>
+          <w:iCs/>
+        </w:rPr>
+        <w:t xml:space="preserve">como ergódico. Con todo esto se concluye que </w:t>
       </w:r>
       <w:r>
         <w:rPr>
@@ -4050,7 +4076,7 @@
           <w:szCs w:val="10"/>
         </w:rPr>
       </w:pPr>
-      <w:commentRangeStart w:id="2"/>
+      <w:commentRangeStart w:id="0"/>
       <w:r>
         <w:rPr>
           <w:b/>
@@ -4062,14 +4088,14 @@
         </w:rPr>
         <w:t>PREGUNTA</w:t>
       </w:r>
-      <w:commentRangeEnd w:id="2"/>
+      <w:commentRangeEnd w:id="0"/>
       <w:r>
         <w:rPr>
           <w:rStyle w:val="CommentReference"/>
           <w:sz w:val="10"/>
           <w:szCs w:val="10"/>
         </w:rPr>
-        <w:commentReference w:id="2"/>
+        <w:commentReference w:id="0"/>
       </w:r>
       <w:r>
         <w:rPr>
@@ -5865,11 +5891,10 @@
             <w:r>
               <w:rPr>
                 <w:rFonts w:ascii="Segoe UI Symbol" w:hAnsi="Segoe UI Symbol" w:cs="Segoe UI Symbol"/>
-                <w:iCs/>
-                <w:sz w:val="14"/>
-                <w:szCs w:val="14"/>
-              </w:rPr>
-              <w:t>✘</w:t>
+                <w:sz w:val="14"/>
+                <w:szCs w:val="14"/>
+              </w:rPr>
+              <w:t>✔</w:t>
             </w:r>
           </w:p>
         </w:tc>
@@ -5937,7 +5962,15 @@
                 <w:sz w:val="14"/>
                 <w:szCs w:val="14"/>
               </w:rPr>
-              <w:t>Ergodicidad en la tendencia</w:t>
+              <w:t xml:space="preserve">Ergodicidad en la </w:t>
+            </w:r>
+            <w:r>
+              <w:rPr>
+                <w:iCs/>
+                <w:sz w:val="14"/>
+                <w:szCs w:val="14"/>
+              </w:rPr>
+              <w:t>parte regular</w:t>
             </w:r>
           </w:p>
         </w:tc>
@@ -6019,11 +6052,10 @@
             <w:r>
               <w:rPr>
                 <w:rFonts w:ascii="Segoe UI Symbol" w:hAnsi="Segoe UI Symbol" w:cs="Segoe UI Symbol"/>
-                <w:iCs/>
-                <w:sz w:val="14"/>
-                <w:szCs w:val="14"/>
-              </w:rPr>
-              <w:t>✘</w:t>
+                <w:sz w:val="14"/>
+                <w:szCs w:val="14"/>
+              </w:rPr>
+              <w:t>✔</w:t>
             </w:r>
           </w:p>
         </w:tc>
@@ -6091,7 +6123,15 @@
                 <w:sz w:val="14"/>
                 <w:szCs w:val="14"/>
               </w:rPr>
-              <w:t>Ergodicidad en la estacionalidad</w:t>
+              <w:t xml:space="preserve">Ergodicidad en la </w:t>
+            </w:r>
+            <w:r>
+              <w:rPr>
+                <w:iCs/>
+                <w:sz w:val="14"/>
+                <w:szCs w:val="14"/>
+              </w:rPr>
+              <w:t>parte estacional</w:t>
             </w:r>
           </w:p>
         </w:tc>
@@ -6299,9 +6339,11 @@
             <w:r>
               <w:rPr>
                 <w:rFonts w:ascii="Segoe UI Symbol" w:hAnsi="Segoe UI Symbol" w:cs="Segoe UI Symbol"/>
+                <w:b/>
+                <w:bCs/>
                 <w:iCs/>
-                <w:sz w:val="14"/>
-                <w:szCs w:val="14"/>
+                <w:sz w:val="16"/>
+                <w:szCs w:val="16"/>
               </w:rPr>
               <w:t>✘</w:t>
             </w:r>
@@ -6328,9 +6370,11 @@
             <w:r>
               <w:rPr>
                 <w:rFonts w:ascii="Segoe UI Symbol" w:hAnsi="Segoe UI Symbol" w:cs="Segoe UI Symbol"/>
+                <w:b/>
+                <w:bCs/>
                 <w:iCs/>
-                <w:sz w:val="14"/>
-                <w:szCs w:val="14"/>
+                <w:sz w:val="16"/>
+                <w:szCs w:val="16"/>
               </w:rPr>
               <w:t>✘</w:t>
             </w:r>
@@ -6349,6 +6393,8 @@
               <w:spacing w:line="240" w:lineRule="auto"/>
               <w:jc w:val="center"/>
               <w:rPr>
+                <w:b/>
+                <w:bCs/>
                 <w:iCs/>
                 <w:sz w:val="14"/>
                 <w:szCs w:val="14"/>
@@ -6357,8 +6403,10 @@
             <w:r>
               <w:rPr>
                 <w:rFonts w:ascii="Segoe UI Symbol" w:hAnsi="Segoe UI Symbol" w:cs="Segoe UI Symbol"/>
-                <w:sz w:val="14"/>
-                <w:szCs w:val="14"/>
+                <w:b/>
+                <w:bCs/>
+                <w:sz w:val="16"/>
+                <w:szCs w:val="16"/>
               </w:rPr>
               <w:t>✔</w:t>
             </w:r>
@@ -6415,21 +6463,12 @@
       <w:r>
         <w:t xml:space="preserve"> para esta serie, el cual es un test tipo </w:t>
       </w:r>
-      <w:proofErr w:type="spellStart"/>
       <w:r>
         <w:rPr>
           <w:i/>
           <w:iCs/>
         </w:rPr>
-        <w:t>Dickey</w:t>
-      </w:r>
-      <w:proofErr w:type="spellEnd"/>
-      <w:r>
-        <w:rPr>
-          <w:i/>
-          <w:iCs/>
-        </w:rPr>
-        <w:t xml:space="preserve"> Fuller aumentado, ADF, </w:t>
+        <w:t xml:space="preserve">Dickey Fuller aumentado, ADF, </w:t>
       </w:r>
       <w:r>
         <w:t>con la salvedad de que la serie temporal será representando como un proceso autorregresivo infinito que supone que este es invertible. Así, se tiene que</w:t>
@@ -8706,24 +8745,7 @@
           <w:sz w:val="18"/>
           <w:szCs w:val="18"/>
         </w:rPr>
-        <w:t xml:space="preserve"> </w:t>
-      </w:r>
-      <w:commentRangeStart w:id="3"/>
-      <w:r>
-        <w:rPr>
-          <w:sz w:val="18"/>
-          <w:szCs w:val="18"/>
-        </w:rPr>
-        <w:t>.</w:t>
-      </w:r>
-      <w:commentRangeEnd w:id="3"/>
-      <w:r>
-        <w:rPr>
-          <w:rStyle w:val="CommentReference"/>
-          <w:sz w:val="14"/>
-          <w:szCs w:val="14"/>
-        </w:rPr>
-        <w:commentReference w:id="3"/>
+        <w:t xml:space="preserve"> .</w:t>
       </w:r>
     </w:p>
     <w:p>
@@ -11381,7 +11403,16 @@
           <w:sz w:val="20"/>
           <w:szCs w:val="20"/>
         </w:rPr>
-        <w:t xml:space="preserve">l proceso asociado a la serie temporal de interés </w:t>
+        <w:t>l proceso asociado a la serie tempo</w:t>
+      </w:r>
+      <w:r>
+        <w:rPr>
+          <w:rFonts w:ascii="Times New Roman" w:hAnsi="Times New Roman"/>
+          <w:sz w:val="20"/>
+          <w:szCs w:val="20"/>
+        </w:rPr>
+        <w:lastRenderedPageBreak/>
+        <w:t xml:space="preserve">ral de interés </w:t>
       </w:r>
       <w:r>
         <w:rPr>
@@ -11445,7 +11476,6 @@
           <w:sz w:val="20"/>
           <w:szCs w:val="20"/>
         </w:rPr>
-        <w:lastRenderedPageBreak/>
         <w:t xml:space="preserve">con una significancia de </w:t>
       </w:r>
       <m:oMath>
@@ -11719,7 +11749,6 @@
           <w:szCs w:val="16"/>
         </w:rPr>
       </w:pPr>
-      <w:commentRangeStart w:id="4"/>
       <w:r>
         <w:rPr>
           <w:rFonts w:ascii="Times New Roman" w:hAnsi="Times New Roman"/>
@@ -11731,14 +11760,6 @@
           <w:szCs w:val="16"/>
         </w:rPr>
         <w:t>Tabla</w:t>
-      </w:r>
-      <w:commentRangeEnd w:id="4"/>
-      <w:r>
-        <w:rPr>
-          <w:rStyle w:val="CommentReference"/>
-          <w:rFonts w:ascii="Times New Roman" w:hAnsi="Times New Roman"/>
-        </w:rPr>
-        <w:commentReference w:id="4"/>
       </w:r>
       <w:r>
         <w:rPr>
@@ -16920,8 +16941,8 @@
         <w:ind w:firstLine="567"/>
         <w:rPr>
           <w:rFonts w:ascii="Times New Roman" w:hAnsi="Times New Roman"/>
-          <w:sz w:val="20"/>
-          <w:szCs w:val="20"/>
+          <w:sz w:val="2"/>
+          <w:szCs w:val="2"/>
         </w:rPr>
       </w:pPr>
     </w:p>
@@ -16965,7 +16986,6 @@
         </w:rPr>
         <w:t xml:space="preserve">IDENTIFICACIÓN DE MODELOS </w:t>
       </w:r>
-      <w:proofErr w:type="gramStart"/>
       <w:r>
         <w:rPr>
           <w:rFonts w:ascii="Times New Roman" w:hAnsi="Times New Roman"/>
@@ -16976,9 +16996,8 @@
           <w:sz w:val="20"/>
           <w:szCs w:val="20"/>
         </w:rPr>
-        <w:t>SARIMA(</w:t>
-      </w:r>
-      <w:proofErr w:type="gramEnd"/>
+        <w:t>SARIMA(p, d, q)(P, D, Q)</w:t>
+      </w:r>
       <w:r>
         <w:rPr>
           <w:rFonts w:ascii="Times New Roman" w:hAnsi="Times New Roman"/>
@@ -16988,18 +17007,6 @@
           <w:iCs/>
           <w:sz w:val="20"/>
           <w:szCs w:val="20"/>
-        </w:rPr>
-        <w:t>p, d, q)(P, D, Q)</w:t>
-      </w:r>
-      <w:r>
-        <w:rPr>
-          <w:rFonts w:ascii="Times New Roman" w:hAnsi="Times New Roman"/>
-          <w:b/>
-          <w:bCs/>
-          <w:i/>
-          <w:iCs/>
-          <w:sz w:val="20"/>
-          <w:szCs w:val="20"/>
           <w:vertAlign w:val="subscript"/>
         </w:rPr>
         <w:t>[12]</w:t>
@@ -17008,9 +17015,11 @@
     <w:p>
       <w:pPr>
         <w:pStyle w:val="BodyText"/>
-        <w:ind w:firstLine="567"/>
+        <w:jc w:val="center"/>
         <w:rPr>
           <w:rFonts w:ascii="Times New Roman" w:hAnsi="Times New Roman"/>
+          <w:b/>
+          <w:bCs/>
           <w:sz w:val="20"/>
           <w:szCs w:val="20"/>
         </w:rPr>
@@ -17022,74 +17031,14 @@
         <w:ind w:firstLine="567"/>
         <w:rPr>
           <w:rFonts w:ascii="Times New Roman" w:hAnsi="Times New Roman"/>
+          <w:b/>
+          <w:bCs/>
+          <w:i/>
+          <w:iCs/>
           <w:sz w:val="20"/>
           <w:szCs w:val="20"/>
         </w:rPr>
       </w:pPr>
-      <w:r>
-        <w:rPr>
-          <w:rFonts w:ascii="Times New Roman" w:hAnsi="Times New Roman"/>
-          <w:noProof/>
-          <w:sz w:val="20"/>
-          <w:szCs w:val="20"/>
-        </w:rPr>
-        <w:drawing>
-          <wp:anchor distT="0" distB="0" distL="114300" distR="114300" simplePos="0" relativeHeight="251653120" behindDoc="0" locked="0" layoutInCell="1" allowOverlap="1" wp14:anchorId="779ECCDF" wp14:editId="7F153A10">
-            <wp:simplePos x="0" y="0"/>
-            <wp:positionH relativeFrom="margin">
-              <wp:posOffset>2423795</wp:posOffset>
-            </wp:positionH>
-            <wp:positionV relativeFrom="margin">
-              <wp:posOffset>4176077</wp:posOffset>
-            </wp:positionV>
-            <wp:extent cx="1994535" cy="1799590"/>
-            <wp:effectExtent l="0" t="0" r="0" b="0"/>
-            <wp:wrapTopAndBottom/>
-            <wp:docPr id="4" name="Picture 4" descr="Chart&#10;&#10;Description automatically generated"/>
-            <wp:cNvGraphicFramePr>
-              <a:graphicFrameLocks xmlns:a="http://schemas.openxmlformats.org/drawingml/2006/main" noChangeAspect="1"/>
-            </wp:cNvGraphicFramePr>
-            <a:graphic xmlns:a="http://schemas.openxmlformats.org/drawingml/2006/main">
-              <a:graphicData uri="http://schemas.openxmlformats.org/drawingml/2006/picture">
-                <pic:pic xmlns:pic="http://schemas.openxmlformats.org/drawingml/2006/picture">
-                  <pic:nvPicPr>
-                    <pic:cNvPr id="4" name="Picture 4" descr="Chart&#10;&#10;Description automatically generated"/>
-                    <pic:cNvPicPr/>
-                  </pic:nvPicPr>
-                  <pic:blipFill rotWithShape="1">
-                    <a:blip r:embed="rId23">
-                      <a:extLst>
-                        <a:ext uri="{28A0092B-C50C-407E-A947-70E740481C1C}">
-                          <a14:useLocalDpi xmlns:a14="http://schemas.microsoft.com/office/drawing/2010/main" val="0"/>
-                        </a:ext>
-                      </a:extLst>
-                    </a:blip>
-                    <a:srcRect t="5889" b="3881"/>
-                    <a:stretch/>
-                  </pic:blipFill>
-                  <pic:spPr bwMode="auto">
-                    <a:xfrm>
-                      <a:off x="0" y="0"/>
-                      <a:ext cx="1994535" cy="1799590"/>
-                    </a:xfrm>
-                    <a:prstGeom prst="rect">
-                      <a:avLst/>
-                    </a:prstGeom>
-                    <a:ln>
-                      <a:noFill/>
-                    </a:ln>
-                    <a:extLst>
-                      <a:ext uri="{53640926-AAD7-44D8-BBD7-CCE9431645EC}">
-                        <a14:shadowObscured xmlns:a14="http://schemas.microsoft.com/office/drawing/2010/main"/>
-                      </a:ext>
-                    </a:extLst>
-                  </pic:spPr>
-                </pic:pic>
-              </a:graphicData>
-            </a:graphic>
-          </wp:anchor>
-        </w:drawing>
-      </w:r>
       <w:r>
         <w:rPr>
           <w:rFonts w:ascii="Times New Roman" w:hAnsi="Times New Roman"/>
@@ -17098,7 +17047,6 @@
         </w:rPr>
         <w:t xml:space="preserve">Realizados los análisis anteriores, ahora se van a identificar modelos </w:t>
       </w:r>
-      <w:proofErr w:type="gramStart"/>
       <w:r>
         <w:rPr>
           <w:rFonts w:ascii="Times New Roman" w:hAnsi="Times New Roman"/>
@@ -17107,18 +17055,7 @@
           <w:sz w:val="20"/>
           <w:szCs w:val="20"/>
         </w:rPr>
-        <w:t>SARIMA(</w:t>
-      </w:r>
-      <w:proofErr w:type="gramEnd"/>
-      <w:r>
-        <w:rPr>
-          <w:rFonts w:ascii="Times New Roman" w:hAnsi="Times New Roman"/>
-          <w:b/>
-          <w:bCs/>
-          <w:sz w:val="20"/>
-          <w:szCs w:val="20"/>
-        </w:rPr>
-        <w:t xml:space="preserve">p, d, q)(P, D, Q)[s], </w:t>
+        <w:t xml:space="preserve">SARIMA(p, d, q)(P, D, Q)[s], </w:t>
       </w:r>
       <w:r>
         <w:rPr>
@@ -17126,23 +17063,7 @@
           <w:sz w:val="20"/>
           <w:szCs w:val="20"/>
         </w:rPr>
-        <w:t xml:space="preserve">esto partiendo del proceso derivado de la serie temporal del índice de ventas del sector manufacturero colombiano con precios en pesos </w:t>
-      </w:r>
-      <w:r>
-        <w:rPr>
-          <w:rFonts w:ascii="Times New Roman" w:hAnsi="Times New Roman"/>
-          <w:sz w:val="20"/>
-          <w:szCs w:val="20"/>
-        </w:rPr>
-        <w:t xml:space="preserve">colombianos </w:t>
-      </w:r>
-      <w:r>
-        <w:rPr>
-          <w:rFonts w:ascii="Times New Roman" w:hAnsi="Times New Roman"/>
-          <w:sz w:val="20"/>
-          <w:szCs w:val="20"/>
-        </w:rPr>
-        <w:t xml:space="preserve">nominales que ha sido diferenciada por tendencia y estacionalidad, de manera que ya se sabe que para los modelos a presentar se cumple que </w:t>
+        <w:t xml:space="preserve">esto partiendo del proceso derivado de la serie temporal del índice de ventas del sector manufacturero colombiano con precios en pesos colombianos nominales que ha sido diferenciada por tendencia y estacionalidad, de manera que ya se sabe que para los modelos a presentar se cumple que </w:t>
       </w:r>
       <m:oMath>
         <m:r>
@@ -17160,7 +17081,7 @@
           <w:sz w:val="20"/>
           <w:szCs w:val="20"/>
         </w:rPr>
-        <w:t>. Mencionado esto, se partirá de las evaluaciones que se pueden realizar con la ACF</w:t>
+        <w:t xml:space="preserve">. Mencionado esto, se partirá de las evaluaciones que se pueden realizar con la ACF, cuya gráfica </w:t>
       </w:r>
       <w:r>
         <w:rPr>
@@ -17168,7 +17089,15 @@
           <w:sz w:val="20"/>
           <w:szCs w:val="20"/>
         </w:rPr>
-        <w:t xml:space="preserve">, cuya gráfica se presentó en la </w:t>
+        <w:t xml:space="preserve">se presenta nuevamente </w:t>
+      </w:r>
+      <w:r>
+        <w:rPr>
+          <w:rFonts w:ascii="Times New Roman" w:hAnsi="Times New Roman"/>
+          <w:sz w:val="20"/>
+          <w:szCs w:val="20"/>
+        </w:rPr>
+        <w:t xml:space="preserve">en la </w:t>
       </w:r>
       <w:r>
         <w:rPr>
@@ -17180,31 +17109,7 @@
           <w:sz w:val="20"/>
           <w:szCs w:val="20"/>
         </w:rPr>
-        <w:t>figura 2 (h)</w:t>
-      </w:r>
-      <w:r>
-        <w:rPr>
-          <w:rFonts w:ascii="Times New Roman" w:hAnsi="Times New Roman"/>
-          <w:sz w:val="20"/>
-          <w:szCs w:val="20"/>
-        </w:rPr>
-        <w:t xml:space="preserve"> y</w:t>
-      </w:r>
-      <w:r>
-        <w:rPr>
-          <w:rFonts w:ascii="Times New Roman" w:hAnsi="Times New Roman"/>
-          <w:sz w:val="20"/>
-          <w:szCs w:val="20"/>
-        </w:rPr>
-        <w:t xml:space="preserve"> </w:t>
-      </w:r>
-      <w:r>
-        <w:rPr>
-          <w:rFonts w:ascii="Times New Roman" w:hAnsi="Times New Roman"/>
-          <w:sz w:val="20"/>
-          <w:szCs w:val="20"/>
-        </w:rPr>
-        <w:t xml:space="preserve">con la PACF, que se presenta en la </w:t>
+        <w:t>figura</w:t>
       </w:r>
       <w:r>
         <w:rPr>
@@ -17216,12 +17121,316 @@
           <w:sz w:val="20"/>
           <w:szCs w:val="20"/>
         </w:rPr>
-        <w:t>figura 3.</w:t>
+        <w:t xml:space="preserve"> 3</w:t>
+      </w:r>
+      <w:r>
+        <w:rPr>
+          <w:rFonts w:ascii="Times New Roman" w:hAnsi="Times New Roman"/>
+          <w:b/>
+          <w:bCs/>
+          <w:i/>
+          <w:iCs/>
+          <w:sz w:val="20"/>
+          <w:szCs w:val="20"/>
+        </w:rPr>
+        <w:t xml:space="preserve"> (</w:t>
+      </w:r>
+      <w:r>
+        <w:rPr>
+          <w:rFonts w:ascii="Times New Roman" w:hAnsi="Times New Roman"/>
+          <w:b/>
+          <w:bCs/>
+          <w:i/>
+          <w:iCs/>
+          <w:sz w:val="20"/>
+          <w:szCs w:val="20"/>
+        </w:rPr>
+        <w:t>a</w:t>
+      </w:r>
+      <w:r>
+        <w:rPr>
+          <w:rFonts w:ascii="Times New Roman" w:hAnsi="Times New Roman"/>
+          <w:b/>
+          <w:bCs/>
+          <w:i/>
+          <w:iCs/>
+          <w:sz w:val="20"/>
+          <w:szCs w:val="20"/>
+        </w:rPr>
+        <w:t>)</w:t>
+      </w:r>
+      <w:r>
+        <w:rPr>
+          <w:rFonts w:ascii="Times New Roman" w:hAnsi="Times New Roman"/>
+          <w:sz w:val="20"/>
+          <w:szCs w:val="20"/>
+        </w:rPr>
+        <w:t xml:space="preserve"> y con la PACF, que se presenta en la </w:t>
+      </w:r>
+      <w:r>
+        <w:rPr>
+          <w:rFonts w:ascii="Times New Roman" w:hAnsi="Times New Roman"/>
+          <w:b/>
+          <w:bCs/>
+          <w:i/>
+          <w:iCs/>
+          <w:sz w:val="20"/>
+          <w:szCs w:val="20"/>
+        </w:rPr>
+        <w:t>figura 3</w:t>
+      </w:r>
+      <w:r>
+        <w:rPr>
+          <w:rFonts w:ascii="Times New Roman" w:hAnsi="Times New Roman"/>
+          <w:b/>
+          <w:bCs/>
+          <w:i/>
+          <w:iCs/>
+          <w:sz w:val="20"/>
+          <w:szCs w:val="20"/>
+        </w:rPr>
+        <w:t xml:space="preserve"> (b)</w:t>
+      </w:r>
+      <w:r>
+        <w:rPr>
+          <w:rFonts w:ascii="Times New Roman" w:hAnsi="Times New Roman"/>
+          <w:b/>
+          <w:bCs/>
+          <w:i/>
+          <w:iCs/>
+          <w:sz w:val="20"/>
+          <w:szCs w:val="20"/>
+        </w:rPr>
+        <w:t>.</w:t>
       </w:r>
     </w:p>
     <w:p>
       <w:pPr>
         <w:pStyle w:val="BodyText"/>
+        <w:ind w:firstLine="567"/>
+        <w:rPr>
+          <w:rFonts w:ascii="Times New Roman" w:hAnsi="Times New Roman"/>
+          <w:sz w:val="10"/>
+          <w:szCs w:val="10"/>
+        </w:rPr>
+      </w:pPr>
+    </w:p>
+    <w:tbl>
+      <w:tblPr>
+        <w:tblStyle w:val="TableGrid"/>
+        <w:tblW w:w="0" w:type="auto"/>
+        <w:tblLook w:val="04A0" w:firstRow="1" w:lastRow="0" w:firstColumn="1" w:lastColumn="0" w:noHBand="0" w:noVBand="1"/>
+      </w:tblPr>
+      <w:tblGrid>
+        <w:gridCol w:w="5471"/>
+        <w:gridCol w:w="5471"/>
+      </w:tblGrid>
+      <w:tr>
+        <w:tc>
+          <w:tcPr>
+            <w:tcW w:w="5471" w:type="dxa"/>
+          </w:tcPr>
+          <w:p>
+            <w:pPr>
+              <w:pStyle w:val="BodyText"/>
+              <w:jc w:val="center"/>
+              <w:rPr>
+                <w:rFonts w:ascii="Times New Roman" w:hAnsi="Times New Roman"/>
+                <w:sz w:val="20"/>
+                <w:szCs w:val="20"/>
+              </w:rPr>
+            </w:pPr>
+            <w:r>
+              <w:rPr>
+                <w:noProof/>
+              </w:rPr>
+              <w:drawing>
+                <wp:anchor distT="0" distB="0" distL="114300" distR="114300" simplePos="0" relativeHeight="251721728" behindDoc="0" locked="0" layoutInCell="1" allowOverlap="1" wp14:anchorId="5A55F745" wp14:editId="7A91A222">
+                  <wp:simplePos x="483870" y="4800600"/>
+                  <wp:positionH relativeFrom="margin">
+                    <wp:align>center</wp:align>
+                  </wp:positionH>
+                  <wp:positionV relativeFrom="margin">
+                    <wp:align>center</wp:align>
+                  </wp:positionV>
+                  <wp:extent cx="3304540" cy="2012950"/>
+                  <wp:effectExtent l="0" t="0" r="0" b="0"/>
+                  <wp:wrapTopAndBottom/>
+                  <wp:docPr id="8" name="Picture 8"/>
+                  <wp:cNvGraphicFramePr>
+                    <a:graphicFrameLocks xmlns:a="http://schemas.openxmlformats.org/drawingml/2006/main" noChangeAspect="1"/>
+                  </wp:cNvGraphicFramePr>
+                  <a:graphic xmlns:a="http://schemas.openxmlformats.org/drawingml/2006/main">
+                    <a:graphicData uri="http://schemas.openxmlformats.org/drawingml/2006/picture">
+                      <pic:pic xmlns:pic="http://schemas.openxmlformats.org/drawingml/2006/picture">
+                        <pic:nvPicPr>
+                          <pic:cNvPr id="1" name=""/>
+                          <pic:cNvPicPr/>
+                        </pic:nvPicPr>
+                        <pic:blipFill rotWithShape="1">
+                          <a:blip r:embed="rId23">
+                            <a:extLst>
+                              <a:ext uri="{28A0092B-C50C-407E-A947-70E740481C1C}">
+                                <a14:useLocalDpi xmlns:a14="http://schemas.microsoft.com/office/drawing/2010/main" val="0"/>
+                              </a:ext>
+                            </a:extLst>
+                          </a:blip>
+                          <a:srcRect t="11211" b="7473"/>
+                          <a:stretch/>
+                        </pic:blipFill>
+                        <pic:spPr bwMode="auto">
+                          <a:xfrm>
+                            <a:off x="0" y="0"/>
+                            <a:ext cx="3304540" cy="2012950"/>
+                          </a:xfrm>
+                          <a:prstGeom prst="rect">
+                            <a:avLst/>
+                          </a:prstGeom>
+                          <a:ln>
+                            <a:noFill/>
+                          </a:ln>
+                          <a:extLst>
+                            <a:ext uri="{53640926-AAD7-44D8-BBD7-CCE9431645EC}">
+                              <a14:shadowObscured xmlns:a14="http://schemas.microsoft.com/office/drawing/2010/main"/>
+                            </a:ext>
+                          </a:extLst>
+                        </pic:spPr>
+                      </pic:pic>
+                    </a:graphicData>
+                  </a:graphic>
+                  <wp14:sizeRelV relativeFrom="margin">
+                    <wp14:pctHeight>0</wp14:pctHeight>
+                  </wp14:sizeRelV>
+                </wp:anchor>
+              </w:drawing>
+            </w:r>
+            <w:r>
+              <w:rPr>
+                <w:rFonts w:ascii="Times New Roman" w:hAnsi="Times New Roman"/>
+                <w:b/>
+                <w:bCs/>
+                <w:sz w:val="14"/>
+                <w:szCs w:val="14"/>
+              </w:rPr>
+              <w:t xml:space="preserve"> </w:t>
+            </w:r>
+            <w:r>
+              <w:rPr>
+                <w:rFonts w:ascii="Times New Roman" w:hAnsi="Times New Roman"/>
+                <w:b/>
+                <w:bCs/>
+                <w:sz w:val="14"/>
+                <w:szCs w:val="14"/>
+              </w:rPr>
+              <w:t>(a)</w:t>
+            </w:r>
+          </w:p>
+        </w:tc>
+        <w:tc>
+          <w:tcPr>
+            <w:tcW w:w="5471" w:type="dxa"/>
+          </w:tcPr>
+          <w:p>
+            <w:pPr>
+              <w:pStyle w:val="BodyText"/>
+              <w:ind w:left="708" w:hanging="708"/>
+              <w:jc w:val="center"/>
+              <w:rPr>
+                <w:rFonts w:ascii="Times New Roman" w:hAnsi="Times New Roman"/>
+                <w:b/>
+                <w:bCs/>
+                <w:sz w:val="20"/>
+                <w:szCs w:val="20"/>
+              </w:rPr>
+            </w:pPr>
+            <w:r>
+              <w:rPr>
+                <w:noProof/>
+              </w:rPr>
+              <w:drawing>
+                <wp:anchor distT="0" distB="0" distL="114300" distR="114300" simplePos="0" relativeHeight="251722752" behindDoc="0" locked="0" layoutInCell="1" allowOverlap="1" wp14:anchorId="76265907" wp14:editId="45E674DB">
+                  <wp:simplePos x="3946071" y="4659086"/>
+                  <wp:positionH relativeFrom="margin">
+                    <wp:align>center</wp:align>
+                  </wp:positionH>
+                  <wp:positionV relativeFrom="margin">
+                    <wp:align>center</wp:align>
+                  </wp:positionV>
+                  <wp:extent cx="3305037" cy="2002971"/>
+                  <wp:effectExtent l="0" t="0" r="0" b="0"/>
+                  <wp:wrapTopAndBottom/>
+                  <wp:docPr id="9" name="Picture 9"/>
+                  <wp:cNvGraphicFramePr>
+                    <a:graphicFrameLocks xmlns:a="http://schemas.openxmlformats.org/drawingml/2006/main" noChangeAspect="1"/>
+                  </wp:cNvGraphicFramePr>
+                  <a:graphic xmlns:a="http://schemas.openxmlformats.org/drawingml/2006/main">
+                    <a:graphicData uri="http://schemas.openxmlformats.org/drawingml/2006/picture">
+                      <pic:pic xmlns:pic="http://schemas.openxmlformats.org/drawingml/2006/picture">
+                        <pic:nvPicPr>
+                          <pic:cNvPr id="1" name=""/>
+                          <pic:cNvPicPr/>
+                        </pic:nvPicPr>
+                        <pic:blipFill rotWithShape="1">
+                          <a:blip r:embed="rId24">
+                            <a:extLst>
+                              <a:ext uri="{28A0092B-C50C-407E-A947-70E740481C1C}">
+                                <a14:useLocalDpi xmlns:a14="http://schemas.microsoft.com/office/drawing/2010/main" val="0"/>
+                              </a:ext>
+                            </a:extLst>
+                          </a:blip>
+                          <a:srcRect t="11868" b="7249"/>
+                          <a:stretch/>
+                        </pic:blipFill>
+                        <pic:spPr bwMode="auto">
+                          <a:xfrm>
+                            <a:off x="0" y="0"/>
+                            <a:ext cx="3305037" cy="2002971"/>
+                          </a:xfrm>
+                          <a:prstGeom prst="rect">
+                            <a:avLst/>
+                          </a:prstGeom>
+                          <a:ln>
+                            <a:noFill/>
+                          </a:ln>
+                          <a:extLst>
+                            <a:ext uri="{53640926-AAD7-44D8-BBD7-CCE9431645EC}">
+                              <a14:shadowObscured xmlns:a14="http://schemas.microsoft.com/office/drawing/2010/main"/>
+                            </a:ext>
+                          </a:extLst>
+                        </pic:spPr>
+                      </pic:pic>
+                    </a:graphicData>
+                  </a:graphic>
+                </wp:anchor>
+              </w:drawing>
+            </w:r>
+            <w:r>
+              <w:rPr>
+                <w:rFonts w:ascii="Times New Roman" w:hAnsi="Times New Roman"/>
+                <w:b/>
+                <w:bCs/>
+                <w:sz w:val="14"/>
+                <w:szCs w:val="14"/>
+              </w:rPr>
+              <w:t xml:space="preserve"> </w:t>
+            </w:r>
+            <w:r>
+              <w:rPr>
+                <w:rFonts w:ascii="Times New Roman" w:hAnsi="Times New Roman"/>
+                <w:b/>
+                <w:bCs/>
+                <w:sz w:val="14"/>
+                <w:szCs w:val="14"/>
+              </w:rPr>
+              <w:t>(b)</w:t>
+            </w:r>
+          </w:p>
+        </w:tc>
+      </w:tr>
+    </w:tbl>
+    <w:p>
+      <w:pPr>
+        <w:pStyle w:val="BodyText"/>
         <w:jc w:val="center"/>
         <w:rPr>
           <w:rFonts w:ascii="Times New Roman" w:hAnsi="Times New Roman"/>
@@ -17244,10 +17453,84 @@
       <w:r>
         <w:rPr>
           <w:rFonts w:ascii="Times New Roman" w:hAnsi="Times New Roman"/>
+          <w:b/>
+          <w:bCs/>
+          <w:i/>
+          <w:iCs/>
           <w:sz w:val="16"/>
           <w:szCs w:val="16"/>
         </w:rPr>
-        <w:t>Función de autocorrelación parcial muestral del logaritmo del índice de ventas del sector manufacturero colombiano en pesos nominales tomando su primera diferencia regular y su primera diferencia estacional.</w:t>
+        <w:t>(a)</w:t>
+      </w:r>
+      <w:r>
+        <w:rPr>
+          <w:rFonts w:ascii="Times New Roman" w:hAnsi="Times New Roman"/>
+          <w:i/>
+          <w:iCs/>
+          <w:sz w:val="16"/>
+          <w:szCs w:val="16"/>
+        </w:rPr>
+        <w:t xml:space="preserve"> </w:t>
+      </w:r>
+      <w:r>
+        <w:rPr>
+          <w:rFonts w:ascii="Times New Roman" w:hAnsi="Times New Roman"/>
+          <w:sz w:val="16"/>
+          <w:szCs w:val="16"/>
+        </w:rPr>
+        <w:t xml:space="preserve">Función de autocorrelación parcial </w:t>
+      </w:r>
+      <w:r>
+        <w:rPr>
+          <w:rFonts w:ascii="Times New Roman" w:hAnsi="Times New Roman"/>
+          <w:sz w:val="16"/>
+          <w:szCs w:val="16"/>
+        </w:rPr>
+        <w:t>(ACF)</w:t>
+      </w:r>
+      <w:r>
+        <w:rPr>
+          <w:rFonts w:ascii="Times New Roman" w:hAnsi="Times New Roman"/>
+          <w:sz w:val="16"/>
+          <w:szCs w:val="16"/>
+        </w:rPr>
+        <w:t xml:space="preserve"> </w:t>
+      </w:r>
+      <w:r>
+        <w:rPr>
+          <w:rFonts w:ascii="Times New Roman" w:hAnsi="Times New Roman"/>
+          <w:sz w:val="16"/>
+          <w:szCs w:val="16"/>
+        </w:rPr>
+        <w:t xml:space="preserve">y </w:t>
+      </w:r>
+      <w:r>
+        <w:rPr>
+          <w:rFonts w:ascii="Times New Roman" w:hAnsi="Times New Roman"/>
+          <w:b/>
+          <w:bCs/>
+          <w:i/>
+          <w:iCs/>
+          <w:sz w:val="16"/>
+          <w:szCs w:val="16"/>
+        </w:rPr>
+        <w:t xml:space="preserve">(b) </w:t>
+      </w:r>
+      <w:r>
+        <w:rPr>
+          <w:rFonts w:ascii="Times New Roman" w:hAnsi="Times New Roman"/>
+          <w:sz w:val="16"/>
+          <w:szCs w:val="16"/>
+        </w:rPr>
+        <w:t xml:space="preserve">función de autocorrelación parcial muestral (PACF) </w:t>
+      </w:r>
+      <w:r>
+        <w:rPr>
+          <w:rFonts w:ascii="Times New Roman" w:hAnsi="Times New Roman"/>
+          <w:sz w:val="16"/>
+          <w:szCs w:val="16"/>
+        </w:rPr>
+        <w:t>del logaritmo del índice de ventas del sector manufacturero colombiano en pesos nominales tomando su primera diferencia regular y su primera diferencia estacional.</w:t>
       </w:r>
     </w:p>
     <w:p>
@@ -17255,8 +17538,8 @@
         <w:pStyle w:val="BodyText"/>
         <w:rPr>
           <w:rFonts w:ascii="Times New Roman" w:hAnsi="Times New Roman"/>
-          <w:sz w:val="20"/>
-          <w:szCs w:val="20"/>
+          <w:sz w:val="10"/>
+          <w:szCs w:val="10"/>
         </w:rPr>
       </w:pPr>
     </w:p>
@@ -17283,18 +17566,16 @@
           <w:rFonts w:ascii="Times New Roman" w:hAnsi="Times New Roman"/>
           <w:sz w:val="20"/>
           <w:szCs w:val="20"/>
-          <w:highlight w:val="lightGray"/>
-        </w:rPr>
-        <w:t>col</w:t>
+        </w:rPr>
+        <w:t>cola</w:t>
       </w:r>
       <w:r>
         <w:rPr>
           <w:rFonts w:ascii="Times New Roman" w:hAnsi="Times New Roman"/>
           <w:sz w:val="20"/>
           <w:szCs w:val="20"/>
-          <w:highlight w:val="lightGray"/>
-        </w:rPr>
-        <w:t>a</w:t>
+        </w:rPr>
+        <w:t xml:space="preserve"> exponencial sinusoidal</w:t>
       </w:r>
       <w:r>
         <w:rPr>
@@ -17304,7 +17585,6 @@
         </w:rPr>
         <w:t xml:space="preserve">, mientras que en la PACF se identifica un patrón tipo corte, donde el último rezago estadísticamente diferente de cero es el segundo, por lo que para la parte regular se identifica un </w:t>
       </w:r>
-      <w:proofErr w:type="gramStart"/>
       <w:r>
         <w:rPr>
           <w:rFonts w:ascii="Times New Roman" w:hAnsi="Times New Roman"/>
@@ -17315,9 +17595,16 @@
           <w:sz w:val="20"/>
           <w:szCs w:val="20"/>
         </w:rPr>
-        <w:t>AR(</w:t>
-      </w:r>
-      <w:proofErr w:type="gramEnd"/>
+        <w:t xml:space="preserve">AR(2), </w:t>
+      </w:r>
+      <w:r>
+        <w:rPr>
+          <w:rFonts w:ascii="Times New Roman" w:hAnsi="Times New Roman"/>
+          <w:sz w:val="20"/>
+          <w:szCs w:val="20"/>
+        </w:rPr>
+        <w:t xml:space="preserve">pero teniendo presente que se realiza este análisis a partir de la serie diferenciada por tendencia y estacionalidad, entonces se tiene un </w:t>
+      </w:r>
       <w:r>
         <w:rPr>
           <w:rFonts w:ascii="Times New Roman" w:hAnsi="Times New Roman"/>
@@ -17328,15 +17615,7 @@
           <w:sz w:val="20"/>
           <w:szCs w:val="20"/>
         </w:rPr>
-        <w:t xml:space="preserve">2), </w:t>
-      </w:r>
-      <w:r>
-        <w:rPr>
-          <w:rFonts w:ascii="Times New Roman" w:hAnsi="Times New Roman"/>
-          <w:sz w:val="20"/>
-          <w:szCs w:val="20"/>
-        </w:rPr>
-        <w:t xml:space="preserve">pero teniendo presente que se realiza este análisis a partir de la serie diferenciada por tendencia y estacionalidad, entonces se tiene un </w:t>
+        <w:t>AR</w:t>
       </w:r>
       <w:r>
         <w:rPr>
@@ -17348,7 +17627,19 @@
           <w:sz w:val="20"/>
           <w:szCs w:val="20"/>
         </w:rPr>
-        <w:t xml:space="preserve">ARMA(2, 1, 0). </w:t>
+        <w:t>I</w:t>
+      </w:r>
+      <w:r>
+        <w:rPr>
+          <w:rFonts w:ascii="Times New Roman" w:hAnsi="Times New Roman"/>
+          <w:b/>
+          <w:bCs/>
+          <w:i/>
+          <w:iCs/>
+          <w:sz w:val="20"/>
+          <w:szCs w:val="20"/>
+        </w:rPr>
+        <w:t xml:space="preserve">MA(2, 1, 0). </w:t>
       </w:r>
       <w:r>
         <w:rPr>
@@ -18425,7 +18716,6 @@
         </w:rPr>
         <w:t xml:space="preserve">Hecho esto, se procederá a la identificación de modelos </w:t>
       </w:r>
-      <w:proofErr w:type="gramStart"/>
       <w:r>
         <w:rPr>
           <w:rFonts w:ascii="Times New Roman" w:hAnsi="Times New Roman"/>
@@ -18434,18 +18724,7 @@
           <w:sz w:val="20"/>
           <w:szCs w:val="20"/>
         </w:rPr>
-        <w:t>SARIMA(</w:t>
-      </w:r>
-      <w:proofErr w:type="gramEnd"/>
-      <w:r>
-        <w:rPr>
-          <w:rFonts w:ascii="Times New Roman" w:hAnsi="Times New Roman"/>
-          <w:b/>
-          <w:bCs/>
-          <w:sz w:val="20"/>
-          <w:szCs w:val="20"/>
-        </w:rPr>
-        <w:t xml:space="preserve">p, d, q)(P, D, Q)[s] </w:t>
+        <w:t xml:space="preserve">SARIMA(p, d, q)(P, D, Q)[s] </w:t>
       </w:r>
       <w:r>
         <w:rPr>
@@ -18455,23 +18734,13 @@
         </w:rPr>
         <w:t xml:space="preserve">empleando métodos automáticos, comenzando con la función </w:t>
       </w:r>
-      <w:proofErr w:type="spellStart"/>
       <w:r>
         <w:rPr>
           <w:rFonts w:ascii="Cascadia Code Light" w:hAnsi="Cascadia Code Light" w:cs="Cascadia Code Light"/>
           <w:sz w:val="14"/>
           <w:szCs w:val="14"/>
         </w:rPr>
-        <w:t>auto.arima</w:t>
-      </w:r>
-      <w:proofErr w:type="spellEnd"/>
-      <w:r>
-        <w:rPr>
-          <w:rFonts w:ascii="Cascadia Code Light" w:hAnsi="Cascadia Code Light" w:cs="Cascadia Code Light"/>
-          <w:sz w:val="14"/>
-          <w:szCs w:val="14"/>
-        </w:rPr>
-        <w:t xml:space="preserve">() </w:t>
+        <w:t xml:space="preserve">auto.arima() </w:t>
       </w:r>
       <w:r>
         <w:rPr>
@@ -18481,7 +18750,6 @@
         </w:rPr>
         <w:t xml:space="preserve">de la librería </w:t>
       </w:r>
-      <w:proofErr w:type="spellStart"/>
       <w:r>
         <w:rPr>
           <w:rFonts w:ascii="Cascadia Code SemiBold" w:hAnsi="Cascadia Code SemiBold" w:cs="Cascadia Code SemiBold"/>
@@ -18492,7 +18760,6 @@
         </w:rPr>
         <w:t>forecast</w:t>
       </w:r>
-      <w:proofErr w:type="spellEnd"/>
       <w:r>
         <w:rPr>
           <w:rFonts w:ascii="Cascadia Code Light" w:hAnsi="Cascadia Code Light" w:cs="Cascadia Code Light"/>
@@ -18548,8 +18815,8 @@
         <w:ind w:firstLine="567"/>
         <w:rPr>
           <w:rFonts w:ascii="Times New Roman" w:hAnsi="Times New Roman"/>
-          <w:sz w:val="20"/>
-          <w:szCs w:val="20"/>
+          <w:sz w:val="2"/>
+          <w:szCs w:val="2"/>
         </w:rPr>
       </w:pPr>
     </w:p>
@@ -18628,7 +18895,7 @@
                           <pic:cNvPicPr/>
                         </pic:nvPicPr>
                         <pic:blipFill>
-                          <a:blip r:embed="rId24">
+                          <a:blip r:embed="rId25">
                             <a:extLst>
                               <a:ext uri="{28A0092B-C50C-407E-A947-70E740481C1C}">
                                 <a14:useLocalDpi xmlns:a14="http://schemas.microsoft.com/office/drawing/2010/main" val="0"/>
@@ -18715,7 +18982,7 @@
                           <pic:cNvPicPr/>
                         </pic:nvPicPr>
                         <pic:blipFill rotWithShape="1">
-                          <a:blip r:embed="rId25">
+                          <a:blip r:embed="rId26">
                             <a:extLst>
                               <a:ext uri="{28A0092B-C50C-407E-A947-70E740481C1C}">
                                 <a14:useLocalDpi xmlns:a14="http://schemas.microsoft.com/office/drawing/2010/main" val="0"/>
@@ -18819,7 +19086,7 @@
                           <pic:cNvPicPr/>
                         </pic:nvPicPr>
                         <pic:blipFill>
-                          <a:blip r:embed="rId26">
+                          <a:blip r:embed="rId27">
                             <a:extLst>
                               <a:ext uri="{28A0092B-C50C-407E-A947-70E740481C1C}">
                                 <a14:useLocalDpi xmlns:a14="http://schemas.microsoft.com/office/drawing/2010/main" val="0"/>
@@ -18911,7 +19178,7 @@
                           <pic:cNvPicPr/>
                         </pic:nvPicPr>
                         <pic:blipFill>
-                          <a:blip r:embed="rId27">
+                          <a:blip r:embed="rId28">
                             <a:extLst>
                               <a:ext uri="{28A0092B-C50C-407E-A947-70E740481C1C}">
                                 <a14:useLocalDpi xmlns:a14="http://schemas.microsoft.com/office/drawing/2010/main" val="0"/>
@@ -18998,7 +19265,7 @@
                           <pic:cNvPicPr/>
                         </pic:nvPicPr>
                         <pic:blipFill>
-                          <a:blip r:embed="rId28">
+                          <a:blip r:embed="rId29">
                             <a:extLst>
                               <a:ext uri="{28A0092B-C50C-407E-A947-70E740481C1C}">
                                 <a14:useLocalDpi xmlns:a14="http://schemas.microsoft.com/office/drawing/2010/main" val="0"/>
@@ -19095,7 +19362,7 @@
                           <pic:cNvPicPr/>
                         </pic:nvPicPr>
                         <pic:blipFill>
-                          <a:blip r:embed="rId29">
+                          <a:blip r:embed="rId30">
                             <a:extLst>
                               <a:ext uri="{28A0092B-C50C-407E-A947-70E740481C1C}">
                                 <a14:useLocalDpi xmlns:a14="http://schemas.microsoft.com/office/drawing/2010/main" val="0"/>
@@ -19165,7 +19432,6 @@
         </w:rPr>
         <w:t xml:space="preserve">Identificación de métodos </w:t>
       </w:r>
-      <w:proofErr w:type="gramStart"/>
       <w:r>
         <w:rPr>
           <w:rFonts w:ascii="Times New Roman" w:hAnsi="Times New Roman"/>
@@ -19174,9 +19440,8 @@
           <w:sz w:val="16"/>
           <w:szCs w:val="16"/>
         </w:rPr>
-        <w:t>SARIMA(</w:t>
-      </w:r>
-      <w:proofErr w:type="gramEnd"/>
+        <w:t>SARIMA(p, d, q)</w:t>
+      </w:r>
       <w:r>
         <w:rPr>
           <w:rFonts w:ascii="Times New Roman" w:hAnsi="Times New Roman"/>
@@ -19185,7 +19450,7 @@
           <w:sz w:val="16"/>
           <w:szCs w:val="16"/>
         </w:rPr>
-        <w:t>p, d, q)</w:t>
+        <w:t>×</w:t>
       </w:r>
       <w:r>
         <w:rPr>
@@ -19195,7 +19460,15 @@
           <w:sz w:val="16"/>
           <w:szCs w:val="16"/>
         </w:rPr>
-        <w:t>×</w:t>
+        <w:t xml:space="preserve">(P, D, Q)[12] </w:t>
+      </w:r>
+      <w:r>
+        <w:rPr>
+          <w:rFonts w:ascii="Times New Roman" w:hAnsi="Times New Roman"/>
+          <w:sz w:val="16"/>
+          <w:szCs w:val="16"/>
+        </w:rPr>
+        <w:t xml:space="preserve">usando: </w:t>
       </w:r>
       <w:r>
         <w:rPr>
@@ -19205,7 +19478,7 @@
           <w:sz w:val="16"/>
           <w:szCs w:val="16"/>
         </w:rPr>
-        <w:t xml:space="preserve">(P, D, Q)[12] </w:t>
+        <w:t xml:space="preserve">(a) </w:t>
       </w:r>
       <w:r>
         <w:rPr>
@@ -19213,7 +19486,25 @@
           <w:sz w:val="16"/>
           <w:szCs w:val="16"/>
         </w:rPr>
-        <w:t xml:space="preserve">usando: </w:t>
+        <w:t xml:space="preserve">AIC y </w:t>
+      </w:r>
+      <w:r>
+        <w:rPr>
+          <w:rFonts w:ascii="Times New Roman" w:hAnsi="Times New Roman"/>
+          <w:i/>
+          <w:iCs/>
+          <w:sz w:val="16"/>
+          <w:szCs w:val="16"/>
+        </w:rPr>
+        <w:t>ocsb</w:t>
+      </w:r>
+      <w:r>
+        <w:rPr>
+          <w:rFonts w:ascii="Times New Roman" w:hAnsi="Times New Roman"/>
+          <w:sz w:val="16"/>
+          <w:szCs w:val="16"/>
+        </w:rPr>
+        <w:t xml:space="preserve">, </w:t>
       </w:r>
       <w:r>
         <w:rPr>
@@ -19223,7 +19514,7 @@
           <w:sz w:val="16"/>
           <w:szCs w:val="16"/>
         </w:rPr>
-        <w:t xml:space="preserve">(a) </w:t>
+        <w:t xml:space="preserve">(b) </w:t>
       </w:r>
       <w:r>
         <w:rPr>
@@ -19233,7 +19524,6 @@
         </w:rPr>
         <w:t xml:space="preserve">AIC y </w:t>
       </w:r>
-      <w:proofErr w:type="spellStart"/>
       <w:r>
         <w:rPr>
           <w:rFonts w:ascii="Times New Roman" w:hAnsi="Times New Roman"/>
@@ -19242,9 +19532,8 @@
           <w:sz w:val="16"/>
           <w:szCs w:val="16"/>
         </w:rPr>
-        <w:t>ocsb</w:t>
-      </w:r>
-      <w:proofErr w:type="spellEnd"/>
+        <w:t>ch</w:t>
+      </w:r>
       <w:r>
         <w:rPr>
           <w:rFonts w:ascii="Times New Roman" w:hAnsi="Times New Roman"/>
@@ -19261,7 +19550,7 @@
           <w:sz w:val="16"/>
           <w:szCs w:val="16"/>
         </w:rPr>
-        <w:t xml:space="preserve">(b) </w:t>
+        <w:t>(c)</w:t>
       </w:r>
       <w:r>
         <w:rPr>
@@ -19269,7 +19558,7 @@
           <w:sz w:val="16"/>
           <w:szCs w:val="16"/>
         </w:rPr>
-        <w:t xml:space="preserve">AIC y </w:t>
+        <w:t xml:space="preserve"> AIC y </w:t>
       </w:r>
       <w:r>
         <w:rPr>
@@ -19279,7 +19568,7 @@
           <w:sz w:val="16"/>
           <w:szCs w:val="16"/>
         </w:rPr>
-        <w:t>ch</w:t>
+        <w:t>seas</w:t>
       </w:r>
       <w:r>
         <w:rPr>
@@ -19297,7 +19586,7 @@
           <w:sz w:val="16"/>
           <w:szCs w:val="16"/>
         </w:rPr>
-        <w:t>(c)</w:t>
+        <w:t>(d)</w:t>
       </w:r>
       <w:r>
         <w:rPr>
@@ -19305,7 +19594,7 @@
           <w:sz w:val="16"/>
           <w:szCs w:val="16"/>
         </w:rPr>
-        <w:t xml:space="preserve"> AIC y </w:t>
+        <w:t xml:space="preserve"> BIC y </w:t>
       </w:r>
       <w:r>
         <w:rPr>
@@ -19315,7 +19604,7 @@
           <w:sz w:val="16"/>
           <w:szCs w:val="16"/>
         </w:rPr>
-        <w:t>seas</w:t>
+        <w:t>ocsb</w:t>
       </w:r>
       <w:r>
         <w:rPr>
@@ -19333,7 +19622,7 @@
           <w:sz w:val="16"/>
           <w:szCs w:val="16"/>
         </w:rPr>
-        <w:t>(d)</w:t>
+        <w:t xml:space="preserve">(e) </w:t>
       </w:r>
       <w:r>
         <w:rPr>
@@ -19341,9 +19630,8 @@
           <w:sz w:val="16"/>
           <w:szCs w:val="16"/>
         </w:rPr>
-        <w:t xml:space="preserve"> BIC y </w:t>
-      </w:r>
-      <w:proofErr w:type="spellStart"/>
+        <w:t xml:space="preserve">BIC y </w:t>
+      </w:r>
       <w:r>
         <w:rPr>
           <w:rFonts w:ascii="Times New Roman" w:hAnsi="Times New Roman"/>
@@ -19352,9 +19640,8 @@
           <w:sz w:val="16"/>
           <w:szCs w:val="16"/>
         </w:rPr>
-        <w:t>ocsb</w:t>
-      </w:r>
-      <w:proofErr w:type="spellEnd"/>
+        <w:t>ch</w:t>
+      </w:r>
       <w:r>
         <w:rPr>
           <w:rFonts w:ascii="Times New Roman" w:hAnsi="Times New Roman"/>
@@ -19371,7 +19658,7 @@
           <w:sz w:val="16"/>
           <w:szCs w:val="16"/>
         </w:rPr>
-        <w:t xml:space="preserve">(e) </w:t>
+        <w:t>(f)</w:t>
       </w:r>
       <w:r>
         <w:rPr>
@@ -19379,7 +19666,7 @@
           <w:sz w:val="16"/>
           <w:szCs w:val="16"/>
         </w:rPr>
-        <w:t xml:space="preserve">BIC y </w:t>
+        <w:t xml:space="preserve"> BIC y </w:t>
       </w:r>
       <w:r>
         <w:rPr>
@@ -19389,7 +19676,17 @@
           <w:sz w:val="16"/>
           <w:szCs w:val="16"/>
         </w:rPr>
-        <w:t>ch</w:t>
+        <w:t>seas.</w:t>
+      </w:r>
+      <w:r>
+        <w:rPr>
+          <w:rFonts w:ascii="Times New Roman" w:hAnsi="Times New Roman"/>
+          <w:i/>
+          <w:iCs/>
+          <w:sz w:val="16"/>
+          <w:szCs w:val="16"/>
+        </w:rPr>
+        <w:t xml:space="preserve"> </w:t>
       </w:r>
       <w:r>
         <w:rPr>
@@ -19397,55 +19694,8 @@
           <w:sz w:val="16"/>
           <w:szCs w:val="16"/>
         </w:rPr>
-        <w:t xml:space="preserve">, </w:t>
-      </w:r>
-      <w:r>
-        <w:rPr>
-          <w:rFonts w:ascii="Times New Roman" w:hAnsi="Times New Roman"/>
-          <w:b/>
-          <w:bCs/>
-          <w:sz w:val="16"/>
-          <w:szCs w:val="16"/>
-        </w:rPr>
-        <w:t>(f)</w:t>
-      </w:r>
-      <w:r>
-        <w:rPr>
-          <w:rFonts w:ascii="Times New Roman" w:hAnsi="Times New Roman"/>
-          <w:sz w:val="16"/>
-          <w:szCs w:val="16"/>
-        </w:rPr>
-        <w:t xml:space="preserve"> BIC y </w:t>
-      </w:r>
-      <w:r>
-        <w:rPr>
-          <w:rFonts w:ascii="Times New Roman" w:hAnsi="Times New Roman"/>
-          <w:i/>
-          <w:iCs/>
-          <w:sz w:val="16"/>
-          <w:szCs w:val="16"/>
-        </w:rPr>
-        <w:t>seas.</w:t>
-      </w:r>
-      <w:r>
-        <w:rPr>
-          <w:rFonts w:ascii="Times New Roman" w:hAnsi="Times New Roman"/>
-          <w:i/>
-          <w:iCs/>
-          <w:sz w:val="16"/>
-          <w:szCs w:val="16"/>
-        </w:rPr>
-        <w:t xml:space="preserve"> </w:t>
-      </w:r>
-      <w:r>
-        <w:rPr>
-          <w:rFonts w:ascii="Times New Roman" w:hAnsi="Times New Roman"/>
-          <w:sz w:val="16"/>
-          <w:szCs w:val="16"/>
-        </w:rPr>
         <w:t xml:space="preserve">El objeto </w:t>
       </w:r>
-      <w:proofErr w:type="spellStart"/>
       <w:r>
         <w:rPr>
           <w:rFonts w:ascii="Cascadia Code Light" w:hAnsi="Cascadia Code Light" w:cs="Cascadia Code Light"/>
@@ -19454,7 +19704,6 @@
         </w:rPr>
         <w:t>lny</w:t>
       </w:r>
-      <w:proofErr w:type="spellEnd"/>
       <w:r>
         <w:rPr>
           <w:rFonts w:ascii="Times New Roman" w:hAnsi="Times New Roman"/>
@@ -19669,7 +19918,6 @@
         </w:rPr>
         <w:t xml:space="preserve"> el indicador </w:t>
       </w:r>
-      <w:proofErr w:type="spellStart"/>
       <w:r>
         <w:rPr>
           <w:rFonts w:ascii="Times New Roman" w:hAnsi="Times New Roman"/>
@@ -19679,33 +19927,8 @@
           <w:szCs w:val="20"/>
           <w:u w:val="single"/>
         </w:rPr>
-        <w:t>with</w:t>
-      </w:r>
-      <w:proofErr w:type="spellEnd"/>
-      <w:r>
-        <w:rPr>
-          <w:rFonts w:ascii="Times New Roman" w:hAnsi="Times New Roman"/>
-          <w:i/>
-          <w:iCs/>
-          <w:sz w:val="20"/>
-          <w:szCs w:val="20"/>
-          <w:u w:val="single"/>
-        </w:rPr>
-        <w:t xml:space="preserve"> </w:t>
-      </w:r>
-      <w:proofErr w:type="spellStart"/>
-      <w:r>
-        <w:rPr>
-          <w:rFonts w:ascii="Times New Roman" w:hAnsi="Times New Roman"/>
-          <w:i/>
-          <w:iCs/>
-          <w:sz w:val="20"/>
-          <w:szCs w:val="20"/>
-          <w:u w:val="single"/>
-        </w:rPr>
-        <w:t>drift</w:t>
-      </w:r>
-      <w:proofErr w:type="spellEnd"/>
+        <w:t>with drift</w:t>
+      </w:r>
       <w:r>
         <w:rPr>
           <w:rFonts w:ascii="Times New Roman" w:hAnsi="Times New Roman"/>
@@ -19830,7 +20053,6 @@
           <w:szCs w:val="16"/>
         </w:rPr>
       </w:pPr>
-      <w:commentRangeStart w:id="5"/>
       <w:r>
         <w:rPr>
           <w:rFonts w:ascii="Times New Roman" w:hAnsi="Times New Roman"/>
@@ -19867,14 +20089,6 @@
         </w:rPr>
         <w:t xml:space="preserve">. </w:t>
       </w:r>
-      <w:commentRangeEnd w:id="5"/>
-      <w:r>
-        <w:rPr>
-          <w:rStyle w:val="CommentReference"/>
-          <w:rFonts w:ascii="Times New Roman" w:hAnsi="Times New Roman"/>
-        </w:rPr>
-        <w:commentReference w:id="5"/>
-      </w:r>
       <w:r>
         <w:rPr>
           <w:rFonts w:ascii="Times New Roman" w:hAnsi="Times New Roman"/>
@@ -19883,25 +20097,13 @@
         </w:rPr>
         <w:t xml:space="preserve">Ecuaciones teóricas de los modelos identificados de forma automática con la función </w:t>
       </w:r>
-      <w:proofErr w:type="spellStart"/>
-      <w:proofErr w:type="gramStart"/>
       <w:r>
         <w:rPr>
           <w:rFonts w:ascii="Cascadia Code Light" w:hAnsi="Cascadia Code Light" w:cs="Cascadia Code Light"/>
           <w:sz w:val="12"/>
           <w:szCs w:val="12"/>
         </w:rPr>
-        <w:t>auto.arima</w:t>
-      </w:r>
-      <w:proofErr w:type="spellEnd"/>
-      <w:proofErr w:type="gramEnd"/>
-      <w:r>
-        <w:rPr>
-          <w:rFonts w:ascii="Cascadia Code Light" w:hAnsi="Cascadia Code Light" w:cs="Cascadia Code Light"/>
-          <w:sz w:val="12"/>
-          <w:szCs w:val="12"/>
-        </w:rPr>
-        <w:t>().</w:t>
+        <w:t>auto.arima().</w:t>
       </w:r>
     </w:p>
     <w:tbl>
@@ -19954,7 +20156,6 @@
               </w:rPr>
               <w:t xml:space="preserve">Usando el criterio de información AIC y método de selección de diferencias estacionales </w:t>
             </w:r>
-            <w:proofErr w:type="spellStart"/>
             <w:r>
               <w:rPr>
                 <w:rFonts w:ascii="Times New Roman" w:hAnsi="Times New Roman"/>
@@ -19963,18 +20164,7 @@
                 <w:sz w:val="14"/>
                 <w:szCs w:val="14"/>
               </w:rPr>
-              <w:t>ocsb</w:t>
-            </w:r>
-            <w:proofErr w:type="spellEnd"/>
-            <w:r>
-              <w:rPr>
-                <w:rFonts w:ascii="Times New Roman" w:hAnsi="Times New Roman"/>
-                <w:i/>
-                <w:iCs/>
-                <w:sz w:val="14"/>
-                <w:szCs w:val="14"/>
-              </w:rPr>
-              <w:t>.</w:t>
+              <w:t>ocsb.</w:t>
             </w:r>
           </w:p>
           <w:p>
@@ -19990,7 +20180,6 @@
                 <w:szCs w:val="14"/>
               </w:rPr>
             </w:pPr>
-            <w:proofErr w:type="gramStart"/>
             <w:r>
               <w:rPr>
                 <w:rFonts w:ascii="Times New Roman" w:hAnsi="Times New Roman"/>
@@ -19999,18 +20188,7 @@
                 <w:sz w:val="14"/>
                 <w:szCs w:val="14"/>
               </w:rPr>
-              <w:t>ARIMA(</w:t>
-            </w:r>
-            <w:proofErr w:type="gramEnd"/>
-            <w:r>
-              <w:rPr>
-                <w:rFonts w:ascii="Times New Roman" w:hAnsi="Times New Roman"/>
-                <w:b/>
-                <w:bCs/>
-                <w:sz w:val="14"/>
-                <w:szCs w:val="14"/>
-              </w:rPr>
-              <w:t xml:space="preserve">0, 1, 2)(2, 0, 0)[12] con </w:t>
+              <w:t xml:space="preserve">ARIMA(0, 1, 2)(2, 0, 0)[12] con </w:t>
             </w:r>
             <w:r>
               <w:rPr>
@@ -20719,7 +20897,6 @@
                 <w:szCs w:val="14"/>
               </w:rPr>
             </w:pPr>
-            <w:proofErr w:type="gramStart"/>
             <w:r>
               <w:rPr>
                 <w:rFonts w:ascii="Times New Roman" w:hAnsi="Times New Roman"/>
@@ -20728,18 +20905,7 @@
                 <w:sz w:val="14"/>
                 <w:szCs w:val="14"/>
               </w:rPr>
-              <w:t>ARIMA(</w:t>
-            </w:r>
-            <w:proofErr w:type="gramEnd"/>
-            <w:r>
-              <w:rPr>
-                <w:rFonts w:ascii="Times New Roman" w:hAnsi="Times New Roman"/>
-                <w:b/>
-                <w:bCs/>
-                <w:sz w:val="14"/>
-                <w:szCs w:val="14"/>
-              </w:rPr>
-              <w:t>0, 1, 2)(2, 0, 0)[12] con deriva</w:t>
+              <w:t>ARIMA(0, 1, 2)(2, 0, 0)[12] con deriva</w:t>
             </w:r>
             <w:r>
               <w:rPr>
@@ -21441,7 +21607,6 @@
                 <w:szCs w:val="14"/>
               </w:rPr>
             </w:pPr>
-            <w:proofErr w:type="gramStart"/>
             <w:r>
               <w:rPr>
                 <w:rFonts w:ascii="Times New Roman" w:hAnsi="Times New Roman"/>
@@ -21452,7 +21617,6 @@
               </w:rPr>
               <w:t>ARIMA(</w:t>
             </w:r>
-            <w:proofErr w:type="gramEnd"/>
             <w:r>
               <w:rPr>
                 <w:rFonts w:ascii="Times New Roman" w:hAnsi="Times New Roman"/>
@@ -22497,7 +22661,6 @@
               </w:rPr>
               <w:t xml:space="preserve">IC y método de selección de diferencias estacionales </w:t>
             </w:r>
-            <w:proofErr w:type="spellStart"/>
             <w:r>
               <w:rPr>
                 <w:rFonts w:ascii="Times New Roman" w:hAnsi="Times New Roman"/>
@@ -22506,18 +22669,7 @@
                 <w:sz w:val="14"/>
                 <w:szCs w:val="14"/>
               </w:rPr>
-              <w:t>ocsb</w:t>
-            </w:r>
-            <w:proofErr w:type="spellEnd"/>
-            <w:r>
-              <w:rPr>
-                <w:rFonts w:ascii="Times New Roman" w:hAnsi="Times New Roman"/>
-                <w:i/>
-                <w:iCs/>
-                <w:sz w:val="14"/>
-                <w:szCs w:val="14"/>
-              </w:rPr>
-              <w:t>.</w:t>
+              <w:t>ocsb.</w:t>
             </w:r>
           </w:p>
           <w:p>
@@ -22533,7 +22685,6 @@
                 <w:szCs w:val="14"/>
               </w:rPr>
             </w:pPr>
-            <w:proofErr w:type="gramStart"/>
             <w:r>
               <w:rPr>
                 <w:rFonts w:ascii="Times New Roman" w:hAnsi="Times New Roman"/>
@@ -22544,7 +22695,6 @@
               </w:rPr>
               <w:t>ARIMA(</w:t>
             </w:r>
-            <w:proofErr w:type="gramEnd"/>
             <w:r>
               <w:rPr>
                 <w:rFonts w:ascii="Times New Roman" w:hAnsi="Times New Roman"/>
@@ -23300,7 +23450,6 @@
                 <w:szCs w:val="14"/>
               </w:rPr>
             </w:pPr>
-            <w:proofErr w:type="gramStart"/>
             <w:r>
               <w:rPr>
                 <w:rFonts w:ascii="Times New Roman" w:hAnsi="Times New Roman"/>
@@ -23311,7 +23460,6 @@
               </w:rPr>
               <w:t>ARIMA(</w:t>
             </w:r>
-            <w:proofErr w:type="gramEnd"/>
             <w:r>
               <w:rPr>
                 <w:rFonts w:ascii="Times New Roman" w:hAnsi="Times New Roman"/>
@@ -24068,7 +24216,6 @@
                 <w:szCs w:val="14"/>
               </w:rPr>
             </w:pPr>
-            <w:proofErr w:type="gramStart"/>
             <w:r>
               <w:rPr>
                 <w:rFonts w:ascii="Times New Roman" w:hAnsi="Times New Roman"/>
@@ -24079,7 +24226,6 @@
               </w:rPr>
               <w:t>ARIMA(</w:t>
             </w:r>
-            <w:proofErr w:type="gramEnd"/>
             <w:r>
               <w:rPr>
                 <w:rFonts w:ascii="Times New Roman" w:hAnsi="Times New Roman"/>
@@ -24763,20 +24909,20 @@
       <w:r>
         <w:t xml:space="preserve"> no resultan apropiados debido a que solo </w:t>
       </w:r>
-      <w:commentRangeStart w:id="6"/>
+      <w:commentRangeStart w:id="1"/>
       <w:r>
         <w:rPr>
           <w:highlight w:val="lightGray"/>
         </w:rPr>
         <w:t xml:space="preserve">solo están considerando a la primera diferencia regular </w:t>
       </w:r>
-      <w:commentRangeEnd w:id="6"/>
+      <w:commentRangeEnd w:id="1"/>
       <w:r>
         <w:rPr>
           <w:rStyle w:val="CommentReference"/>
           <w:highlight w:val="lightGray"/>
         </w:rPr>
-        <w:commentReference w:id="6"/>
+        <w:commentReference w:id="1"/>
       </w:r>
       <w:r>
         <w:t>y no a la primera diferencia estacional, lo cual</w:t>
@@ -25068,7 +25214,6 @@
       <w:r>
         <w:t xml:space="preserve">Ahora, se va a utilizar otra función, que es </w:t>
       </w:r>
-      <w:proofErr w:type="spellStart"/>
       <w:r>
         <w:rPr>
           <w:rFonts w:ascii="Cascadia Code Light" w:hAnsi="Cascadia Code Light" w:cs="Cascadia Code Light"/>
@@ -25077,7 +25222,6 @@
         </w:rPr>
         <w:t>armasubsets</w:t>
       </w:r>
-      <w:proofErr w:type="spellEnd"/>
       <w:r>
         <w:t xml:space="preserve">, de la librería </w:t>
       </w:r>
@@ -25270,7 +25414,6 @@
       <w:r>
         <w:t xml:space="preserve"> de </w:t>
       </w:r>
-      <w:proofErr w:type="spellStart"/>
       <w:r>
         <w:rPr>
           <w:rFonts w:ascii="Cascadia Code Light" w:hAnsi="Cascadia Code Light" w:cs="Cascadia Code Light"/>
@@ -25279,7 +25422,6 @@
         </w:rPr>
         <w:t>armasubsets</w:t>
       </w:r>
-      <w:proofErr w:type="spellEnd"/>
       <w:r>
         <w:t xml:space="preserve"> de la </w:t>
       </w:r>
@@ -25310,8 +25452,6 @@
       <w:r>
         <w:t xml:space="preserve"> al ceñirse únicamente el primer renglón, se obtiene un modelo </w:t>
       </w:r>
-      <w:commentRangeStart w:id="7"/>
-      <w:proofErr w:type="gramStart"/>
       <w:r>
         <w:rPr>
           <w:b/>
@@ -25321,7 +25461,6 @@
         </w:rPr>
         <w:t>ARIMA(</w:t>
       </w:r>
-      <w:proofErr w:type="gramEnd"/>
       <w:r>
         <w:rPr>
           <w:b/>
@@ -25358,7 +25497,6 @@
         </w:rPr>
         <w:t>)</w:t>
       </w:r>
-      <w:commentRangeEnd w:id="7"/>
       <w:r>
         <w:rPr>
           <w:b/>
@@ -25367,12 +25505,6 @@
           <w:iCs/>
         </w:rPr>
         <w:t>(0, 1, 1)[12]</w:t>
-      </w:r>
-      <w:r>
-        <w:rPr>
-          <w:rStyle w:val="CommentReference"/>
-        </w:rPr>
-        <w:commentReference w:id="7"/>
       </w:r>
       <w:r>
         <w:rPr>
@@ -25658,7 +25790,6 @@
         </w:rPr>
         <w:t xml:space="preserve"> arrojado por </w:t>
       </w:r>
-      <w:proofErr w:type="spellStart"/>
       <w:r>
         <w:rPr>
           <w:rFonts w:ascii="Cascadia Code Light" w:hAnsi="Cascadia Code Light" w:cs="Cascadia Code Light"/>
@@ -25667,7 +25798,6 @@
         </w:rPr>
         <w:t>armasubsets</w:t>
       </w:r>
-      <w:proofErr w:type="spellEnd"/>
       <w:r>
         <w:rPr>
           <w:sz w:val="14"/>
@@ -25800,7 +25930,6 @@
         </w:rPr>
         <w:t xml:space="preserve"> usando el método “</w:t>
       </w:r>
-      <w:proofErr w:type="spellStart"/>
       <w:r>
         <w:rPr>
           <w:i/>
@@ -25810,7 +25939,6 @@
         </w:rPr>
         <w:t>ols</w:t>
       </w:r>
-      <w:proofErr w:type="spellEnd"/>
       <w:r>
         <w:rPr>
           <w:sz w:val="16"/>
@@ -25897,16 +26025,8 @@
           <w:sz w:val="16"/>
           <w:szCs w:val="16"/>
         </w:rPr>
-        <w:t xml:space="preserve"> </w:t>
-      </w:r>
-      <w:r>
-        <w:rPr>
-          <w:sz w:val="16"/>
-          <w:szCs w:val="16"/>
-        </w:rPr>
-        <w:t xml:space="preserve">arrojado por </w:t>
-      </w:r>
-      <w:proofErr w:type="spellStart"/>
+        <w:t xml:space="preserve"> arrojado por </w:t>
+      </w:r>
       <w:r>
         <w:rPr>
           <w:rFonts w:ascii="Cascadia Code Light" w:hAnsi="Cascadia Code Light" w:cs="Cascadia Code Light"/>
@@ -25915,7 +26035,6 @@
         </w:rPr>
         <w:t>armasubsets</w:t>
       </w:r>
-      <w:proofErr w:type="spellEnd"/>
       <w:r>
         <w:rPr>
           <w:sz w:val="14"/>
@@ -26048,7 +26167,6 @@
         </w:rPr>
         <w:t xml:space="preserve"> usando el método “</w:t>
       </w:r>
-      <w:proofErr w:type="spellStart"/>
       <w:r>
         <w:rPr>
           <w:i/>
@@ -26058,7 +26176,6 @@
         </w:rPr>
         <w:t>ols</w:t>
       </w:r>
-      <w:proofErr w:type="spellEnd"/>
       <w:r>
         <w:rPr>
           <w:sz w:val="16"/>
@@ -27209,15 +27326,7 @@
               <w:sz w:val="18"/>
               <w:szCs w:val="18"/>
             </w:rPr>
-            <m:t xml:space="preserve">, </m:t>
-          </m:r>
-          <m:r>
-            <w:rPr>
-              <w:rFonts w:ascii="Cambria Math" w:hAnsi="Cambria Math"/>
-              <w:sz w:val="18"/>
-              <w:szCs w:val="18"/>
-            </w:rPr>
-            <m:t xml:space="preserve">  con </m:t>
+            <m:t xml:space="preserve">,   con </m:t>
           </m:r>
           <m:sSub>
             <m:sSubPr>
@@ -27519,7 +27628,6 @@
       <w:r>
         <w:t xml:space="preserve">, si bien continuaría siendo un </w:t>
       </w:r>
-      <w:proofErr w:type="gramStart"/>
       <w:r>
         <w:rPr>
           <w:b/>
@@ -27529,7 +27637,6 @@
         </w:rPr>
         <w:t>ARIMA(</w:t>
       </w:r>
-      <w:proofErr w:type="gramEnd"/>
       <w:r>
         <w:rPr>
           <w:b/>
@@ -28374,7 +28481,7 @@
                     <pic:cNvPicPr preferRelativeResize="0"/>
                   </pic:nvPicPr>
                   <pic:blipFill rotWithShape="1">
-                    <a:blip r:embed="rId30">
+                    <a:blip r:embed="rId31">
                       <a:extLst>
                         <a:ext uri="{28A0092B-C50C-407E-A947-70E740481C1C}">
                           <a14:useLocalDpi xmlns:a14="http://schemas.microsoft.com/office/drawing/2010/main" val="0"/>
@@ -28452,7 +28559,7 @@
                     <pic:cNvPicPr preferRelativeResize="0"/>
                   </pic:nvPicPr>
                   <pic:blipFill rotWithShape="1">
-                    <a:blip r:embed="rId31">
+                    <a:blip r:embed="rId32">
                       <a:extLst>
                         <a:ext uri="{28A0092B-C50C-407E-A947-70E740481C1C}">
                           <a14:useLocalDpi xmlns:a14="http://schemas.microsoft.com/office/drawing/2010/main" val="0"/>
@@ -28518,7 +28625,6 @@
       <w:r>
         <w:t xml:space="preserve"> de </w:t>
       </w:r>
-      <w:proofErr w:type="spellStart"/>
       <w:r>
         <w:rPr>
           <w:rFonts w:ascii="Cascadia Code Light" w:hAnsi="Cascadia Code Light" w:cs="Cascadia Code Light"/>
@@ -28527,7 +28633,6 @@
         </w:rPr>
         <w:t>armasubsets</w:t>
       </w:r>
-      <w:proofErr w:type="spellEnd"/>
       <w:r>
         <w:t xml:space="preserve"> de la </w:t>
       </w:r>
@@ -28543,7 +28648,6 @@
       <w:r>
         <w:t xml:space="preserve">, se identifica un modelo </w:t>
       </w:r>
-      <w:proofErr w:type="gramStart"/>
       <w:r>
         <w:rPr>
           <w:b/>
@@ -28551,17 +28655,7 @@
           <w:i/>
           <w:iCs/>
         </w:rPr>
-        <w:t>ARIMA(</w:t>
-      </w:r>
-      <w:proofErr w:type="gramEnd"/>
-      <w:r>
-        <w:rPr>
-          <w:b/>
-          <w:bCs/>
-          <w:i/>
-          <w:iCs/>
-        </w:rPr>
-        <w:t xml:space="preserve">9, 1, </w:t>
+        <w:t xml:space="preserve">ARIMA(9, 1, </w:t>
       </w:r>
       <w:r>
         <w:rPr>
@@ -28831,23 +28925,7 @@
             <w:sz w:val="16"/>
             <w:szCs w:val="16"/>
           </w:rPr>
-          <m:t>1</m:t>
-        </m:r>
-        <m:r>
-          <w:rPr>
-            <w:rFonts w:ascii="Cambria Math" w:hAnsi="Cambria Math"/>
-            <w:sz w:val="16"/>
-            <w:szCs w:val="16"/>
-          </w:rPr>
-          <m:t>8</m:t>
-        </m:r>
-        <m:r>
-          <w:rPr>
-            <w:rFonts w:ascii="Cambria Math" w:hAnsi="Cambria Math"/>
-            <w:sz w:val="16"/>
-            <w:szCs w:val="16"/>
-          </w:rPr>
-          <m:t xml:space="preserve"> </m:t>
+          <m:t xml:space="preserve">18 </m:t>
         </m:r>
         <m:r>
           <m:rPr>
@@ -28866,15 +28944,7 @@
             <w:sz w:val="16"/>
             <w:szCs w:val="16"/>
           </w:rPr>
-          <m:t>1</m:t>
-        </m:r>
-        <m:r>
-          <w:rPr>
-            <w:rFonts w:ascii="Cambria Math" w:hAnsi="Cambria Math"/>
-            <w:sz w:val="16"/>
-            <w:szCs w:val="16"/>
-          </w:rPr>
-          <m:t>8</m:t>
+          <m:t>18</m:t>
         </m:r>
       </m:oMath>
       <w:r>
@@ -28884,7 +28954,6 @@
         </w:rPr>
         <w:t xml:space="preserve"> arrojado por </w:t>
       </w:r>
-      <w:proofErr w:type="spellStart"/>
       <w:r>
         <w:rPr>
           <w:rFonts w:ascii="Cascadia Code Light" w:hAnsi="Cascadia Code Light" w:cs="Cascadia Code Light"/>
@@ -28893,7 +28962,6 @@
         </w:rPr>
         <w:t>armasubsets</w:t>
       </w:r>
-      <w:proofErr w:type="spellEnd"/>
       <w:r>
         <w:rPr>
           <w:sz w:val="14"/>
@@ -29026,7 +29094,6 @@
         </w:rPr>
         <w:t xml:space="preserve"> usando el método “</w:t>
       </w:r>
-      <w:proofErr w:type="spellStart"/>
       <w:r>
         <w:rPr>
           <w:i/>
@@ -29036,7 +29103,6 @@
         </w:rPr>
         <w:t>ols</w:t>
       </w:r>
-      <w:proofErr w:type="spellEnd"/>
       <w:r>
         <w:rPr>
           <w:sz w:val="16"/>
@@ -29128,7 +29194,6 @@
         </w:rPr>
         <w:t xml:space="preserve"> arrojado por </w:t>
       </w:r>
-      <w:proofErr w:type="spellStart"/>
       <w:r>
         <w:rPr>
           <w:rFonts w:ascii="Cascadia Code Light" w:hAnsi="Cascadia Code Light" w:cs="Cascadia Code Light"/>
@@ -29137,7 +29202,6 @@
         </w:rPr>
         <w:t>armasubsets</w:t>
       </w:r>
-      <w:proofErr w:type="spellEnd"/>
       <w:r>
         <w:rPr>
           <w:sz w:val="14"/>
@@ -29270,7 +29334,6 @@
         </w:rPr>
         <w:t xml:space="preserve"> usando el método “</w:t>
       </w:r>
-      <w:proofErr w:type="spellStart"/>
       <w:r>
         <w:rPr>
           <w:i/>
@@ -29280,7 +29343,6 @@
         </w:rPr>
         <w:t>ols</w:t>
       </w:r>
-      <w:proofErr w:type="spellEnd"/>
       <w:r>
         <w:rPr>
           <w:sz w:val="16"/>
@@ -30657,39 +30719,7 @@
 
 <file path=word/comments.xml><?xml version="1.0" encoding="utf-8"?>
 <w:comments xmlns:wpc="http://schemas.microsoft.com/office/word/2010/wordprocessingCanvas" xmlns:cx="http://schemas.microsoft.com/office/drawing/2014/chartex" xmlns:cx1="http://schemas.microsoft.com/office/drawing/2015/9/8/chartex" xmlns:cx2="http://schemas.microsoft.com/office/drawing/2015/10/21/chartex" xmlns:cx3="http://schemas.microsoft.com/office/drawing/2016/5/9/chartex" xmlns:cx4="http://schemas.microsoft.com/office/drawing/2016/5/10/chartex" xmlns:cx5="http://schemas.microsoft.com/office/drawing/2016/5/11/chartex" xmlns:cx6="http://schemas.microsoft.com/office/drawing/2016/5/12/chartex" xmlns:cx7="http://schemas.microsoft.com/office/drawing/2016/5/13/chartex" xmlns:cx8="http://schemas.microsoft.com/office/drawing/2016/5/14/chartex" xmlns:mc="http://schemas.openxmlformats.org/markup-compatibility/2006" xmlns:aink="http://schemas.microsoft.com/office/drawing/2016/ink" xmlns:am3d="http://schemas.microsoft.com/office/drawing/2017/model3d" xmlns:o="urn:schemas-microsoft-com:office:office" xmlns:oel="http://schemas.microsoft.com/office/2019/extlst" xmlns:r="http://schemas.openxmlformats.org/officeDocument/2006/relationships" xmlns:m="http://schemas.openxmlformats.org/officeDocument/2006/math" xmlns:v="urn:schemas-microsoft-com:vml" xmlns:wp14="http://schemas.microsoft.com/office/word/2010/wordprocessingDrawing" xmlns:wp="http://schemas.openxmlformats.org/drawingml/2006/wordprocessingDrawing" xmlns:w10="urn:schemas-microsoft-com:office:word" xmlns:w="http://schemas.openxmlformats.org/wordprocessingml/2006/main" xmlns:w14="http://schemas.microsoft.com/office/word/2010/wordml" xmlns:w15="http://schemas.microsoft.com/office/word/2012/wordml" xmlns:w16cex="http://schemas.microsoft.com/office/word/2018/wordml/cex" xmlns:w16cid="http://schemas.microsoft.com/office/word/2016/wordml/cid" xmlns:w16="http://schemas.microsoft.com/office/word/2018/wordml" xmlns:w16sdtdh="http://schemas.microsoft.com/office/word/2020/wordml/sdtdatahash" xmlns:w16se="http://schemas.microsoft.com/office/word/2015/wordml/symex" xmlns:wpg="http://schemas.microsoft.com/office/word/2010/wordprocessingGroup" xmlns:wpi="http://schemas.microsoft.com/office/word/2010/wordprocessingInk" xmlns:wne="http://schemas.microsoft.com/office/word/2006/wordml" xmlns:wps="http://schemas.microsoft.com/office/word/2010/wordprocessingShape" mc:Ignorable="w14 w15 w16se w16cid w16 w16cex w16sdtdh wp14">
-  <w:comment w:id="0" w:author="Simón Cuartas Rendón" w:date="2022-06-12T12:14:00Z" w:initials="SCR">
-    <w:p>
-      <w:pPr>
-        <w:pStyle w:val="CommentText"/>
-        <w:numPr>
-          <w:ilvl w:val="0"/>
-          <w:numId w:val="15"/>
-        </w:numPr>
-      </w:pPr>
-      <w:r>
-        <w:rPr>
-          <w:rStyle w:val="CommentReference"/>
-        </w:rPr>
-        <w:annotationRef/>
-      </w:r>
-      <w:r>
-        <w:t>La media es ligeramente positiva. ¿Se debe hacer algún comentario relevante respecto a este hecho?</w:t>
-      </w:r>
-    </w:p>
-    <w:p>
-      <w:pPr>
-        <w:pStyle w:val="CommentText"/>
-        <w:numPr>
-          <w:ilvl w:val="0"/>
-          <w:numId w:val="15"/>
-        </w:numPr>
-      </w:pPr>
-      <w:r>
-        <w:t>¿Es normal que la escala se reduzca tanto?</w:t>
-      </w:r>
-    </w:p>
-  </w:comment>
-  <w:comment w:id="1" w:author="Simón Cuartas Rendón" w:date="2022-06-14T21:08:00Z" w:initials="SCR">
+  <w:comment w:id="0" w:author="Simón Cuartas Rendón" w:date="2022-06-15T08:29:00Z" w:initials="SCR">
     <w:p>
       <w:pPr>
         <w:pStyle w:val="CommentText"/>
@@ -30701,19 +30731,11 @@
         <w:annotationRef/>
       </w:r>
       <w:r>
-        <w:t xml:space="preserve">Es más lento que con log </w:t>
-      </w:r>
-      <w:proofErr w:type="spellStart"/>
-      <w:r>
-        <w:t>Y_t</w:t>
-      </w:r>
-      <w:proofErr w:type="spellEnd"/>
-      <w:r>
-        <w:t>, pero no parece tan rápido como en el ejemplo de cemento Portland. ¿Es adecuado decir que es lento?</w:t>
+        <w:t>En los análisis que se hacen tanto de la primera diferencia regular como de la primera diferencia estacional se menciona que no es necesario diferenciar más. ¿Eso se puede hacer, o este análisis se restringe a la última gráfica?</w:t>
       </w:r>
     </w:p>
   </w:comment>
-  <w:comment w:id="2" w:author="Simón Cuartas Rendón" w:date="2022-06-15T08:29:00Z" w:initials="SCR">
+  <w:comment w:id="1" w:author="Simón Cuartas Rendón" w:date="2022-06-15T11:13:00Z" w:initials="SCR">
     <w:p>
       <w:pPr>
         <w:pStyle w:val="CommentText"/>
@@ -30725,186 +30747,7 @@
         <w:annotationRef/>
       </w:r>
       <w:r>
-        <w:t>En los análisis que se hacen tanto de la primera diferencia regular como de la primera diferencia estacional se menciona que no es necesario diferenciar más. ¿Eso se puede hacer, o este análisis se restringe a la última gráfica?</w:t>
-      </w:r>
-    </w:p>
-  </w:comment>
-  <w:comment w:id="3" w:author="Simón Cuartas Rendón" w:date="2022-06-11T21:05:00Z" w:initials="SCR">
-    <w:p>
-      <w:pPr>
-        <w:pStyle w:val="CommentText"/>
-        <w:numPr>
-          <w:ilvl w:val="0"/>
-          <w:numId w:val="14"/>
-        </w:numPr>
-      </w:pPr>
-      <w:r>
-        <w:rPr>
-          <w:rStyle w:val="CommentReference"/>
-        </w:rPr>
-        <w:annotationRef/>
-      </w:r>
-      <w:r>
-        <w:t xml:space="preserve">  </w:t>
-      </w:r>
-      <w:r>
-        <w:t>¿El orden de p (en rojo) es entonces infinito? ¿La función de R no arroja el valor de p que calcula con AIC?</w:t>
-      </w:r>
-    </w:p>
-    <w:p>
-      <w:pPr>
-        <w:pStyle w:val="CommentText"/>
-        <w:numPr>
-          <w:ilvl w:val="0"/>
-          <w:numId w:val="14"/>
-        </w:numPr>
-      </w:pPr>
-      <w:r>
-        <w:t xml:space="preserve"> ¿El polinomio </w:t>
-      </w:r>
-      <w:proofErr w:type="gramStart"/>
-      <w:r>
-        <w:t>AR(</w:t>
-      </w:r>
-      <w:proofErr w:type="gramEnd"/>
-      <w:r>
-        <w:t>∞) corresponde a la suma hacia el final?</w:t>
-      </w:r>
-    </w:p>
-    <w:p>
-      <w:pPr>
-        <w:pStyle w:val="CommentText"/>
-        <w:numPr>
-          <w:ilvl w:val="0"/>
-          <w:numId w:val="14"/>
-        </w:numPr>
-      </w:pPr>
-      <w:r>
-        <w:t xml:space="preserve"> En algunos documentos no se presenta Et como un proceso sino como una simple </w:t>
-      </w:r>
-      <w:proofErr w:type="spellStart"/>
-      <w:r>
-        <w:t>v.a.</w:t>
-      </w:r>
-      <w:proofErr w:type="spellEnd"/>
-      <w:r>
-        <w:t xml:space="preserve"> ¿Está bien así?</w:t>
-      </w:r>
-    </w:p>
-    <w:p>
-      <w:pPr>
-        <w:pStyle w:val="CommentText"/>
-      </w:pPr>
-    </w:p>
-  </w:comment>
-  <w:comment w:id="4" w:author="Simón Cuartas Rendón" w:date="2022-06-11T22:28:00Z" w:initials="SCR">
-    <w:p>
-      <w:pPr>
-        <w:pStyle w:val="CommentText"/>
-      </w:pPr>
-      <w:r>
-        <w:rPr>
-          <w:rStyle w:val="CommentReference"/>
-        </w:rPr>
-        <w:annotationRef/>
-      </w:r>
-      <w:proofErr w:type="gramStart"/>
-      <w:r>
-        <w:t>¿Qué tratamiento se le debe dar a los valores p iguales a 0.</w:t>
-      </w:r>
-      <w:proofErr w:type="gramEnd"/>
-      <w:r>
-        <w:t>1?</w:t>
-      </w:r>
-    </w:p>
-  </w:comment>
-  <w:comment w:id="5" w:author="Simón Cuartas Rendón" w:date="2022-06-12T12:18:00Z" w:initials="SCR">
-    <w:p>
-      <w:pPr>
-        <w:pStyle w:val="CommentText"/>
-      </w:pPr>
-      <w:r>
-        <w:rPr>
-          <w:rStyle w:val="CommentReference"/>
-        </w:rPr>
-        <w:annotationRef/>
-      </w:r>
-      <w:r>
-        <w:t xml:space="preserve">¿Es necesario cambiar el valor de los coeficientes por los presentados en </w:t>
-      </w:r>
-      <w:proofErr w:type="gramStart"/>
-      <w:r>
-        <w:t>la salidas</w:t>
-      </w:r>
-      <w:proofErr w:type="gramEnd"/>
-      <w:r>
-        <w:t xml:space="preserve"> de </w:t>
-      </w:r>
-      <w:r>
-        <w:rPr>
-          <w:b/>
-          <w:bCs/>
-          <w:i/>
-          <w:iCs/>
-        </w:rPr>
-        <w:t>R</w:t>
-      </w:r>
-      <w:r>
-        <w:t>? ¿O se debe dejar así tal cual, indicado?</w:t>
-      </w:r>
-    </w:p>
-    <w:p>
-      <w:pPr>
-        <w:pStyle w:val="CommentText"/>
-      </w:pPr>
-    </w:p>
-  </w:comment>
-  <w:comment w:id="6" w:author="Simón Cuartas Rendón" w:date="2022-06-15T11:13:00Z" w:initials="SCR">
-    <w:p>
-      <w:pPr>
-        <w:pStyle w:val="CommentText"/>
-      </w:pPr>
-      <w:r>
-        <w:rPr>
-          <w:rStyle w:val="CommentReference"/>
-        </w:rPr>
-        <w:annotationRef/>
-      </w:r>
-      <w:r>
-        <w:t xml:space="preserve">En este caso se tiene a la primera diferencia regular, pero no a la primera diferencia estacional. </w:t>
-      </w:r>
-      <w:r>
-        <w:t xml:space="preserve">¿Esto también lo explica la deriva en el caso de los modelos uno y dos, o debe descartarse por estar asociado con la tendencia y </w:t>
-      </w:r>
-      <w:r>
-        <w:t>no con la estacionalidad?</w:t>
-      </w:r>
-    </w:p>
-  </w:comment>
-  <w:comment w:id="7" w:author="Simón Cuartas Rendón" w:date="2022-06-13T13:40:00Z" w:initials="SCR">
-    <w:p>
-      <w:pPr>
-        <w:pStyle w:val="CommentText"/>
-      </w:pPr>
-      <w:r>
-        <w:rPr>
-          <w:rStyle w:val="CommentReference"/>
-        </w:rPr>
-        <w:annotationRef/>
-      </w:r>
-      <w:r>
-        <w:t xml:space="preserve">¿Correcto?: </w:t>
-      </w:r>
-      <w:r>
-        <w:t xml:space="preserve">como se está trabajando con un tablero 12 x 12, entonces no se considera la parte estacional, </w:t>
-      </w:r>
-      <w:proofErr w:type="gramStart"/>
-      <w:r>
-        <w:t>y</w:t>
-      </w:r>
-      <w:proofErr w:type="gramEnd"/>
-      <w:r>
-        <w:t xml:space="preserve"> por tanto, no se considera tampoco la primera diferencia estacional.</w:t>
+        <w:t>En este caso se tiene a la primera diferencia regular, pero no a la primera diferencia estacional. ¿Esto también lo explica la deriva en el caso de los modelos uno y dos, o debe descartarse por estar asociado con la tendencia y no con la estacionalidad?</w:t>
       </w:r>
     </w:p>
   </w:comment>
@@ -30913,40 +30756,22 @@
 
 <file path=word/commentsExtended.xml><?xml version="1.0" encoding="utf-8"?>
 <w15:commentsEx xmlns:wpc="http://schemas.microsoft.com/office/word/2010/wordprocessingCanvas" xmlns:cx="http://schemas.microsoft.com/office/drawing/2014/chartex" xmlns:cx1="http://schemas.microsoft.com/office/drawing/2015/9/8/chartex" xmlns:cx2="http://schemas.microsoft.com/office/drawing/2015/10/21/chartex" xmlns:cx3="http://schemas.microsoft.com/office/drawing/2016/5/9/chartex" xmlns:cx4="http://schemas.microsoft.com/office/drawing/2016/5/10/chartex" xmlns:cx5="http://schemas.microsoft.com/office/drawing/2016/5/11/chartex" xmlns:cx6="http://schemas.microsoft.com/office/drawing/2016/5/12/chartex" xmlns:cx7="http://schemas.microsoft.com/office/drawing/2016/5/13/chartex" xmlns:cx8="http://schemas.microsoft.com/office/drawing/2016/5/14/chartex" xmlns:mc="http://schemas.openxmlformats.org/markup-compatibility/2006" xmlns:aink="http://schemas.microsoft.com/office/drawing/2016/ink" xmlns:am3d="http://schemas.microsoft.com/office/drawing/2017/model3d" xmlns:o="urn:schemas-microsoft-com:office:office" xmlns:oel="http://schemas.microsoft.com/office/2019/extlst" xmlns:r="http://schemas.openxmlformats.org/officeDocument/2006/relationships" xmlns:m="http://schemas.openxmlformats.org/officeDocument/2006/math" xmlns:v="urn:schemas-microsoft-com:vml" xmlns:wp14="http://schemas.microsoft.com/office/word/2010/wordprocessingDrawing" xmlns:wp="http://schemas.openxmlformats.org/drawingml/2006/wordprocessingDrawing" xmlns:w10="urn:schemas-microsoft-com:office:word" xmlns:w="http://schemas.openxmlformats.org/wordprocessingml/2006/main" xmlns:w14="http://schemas.microsoft.com/office/word/2010/wordml" xmlns:w15="http://schemas.microsoft.com/office/word/2012/wordml" xmlns:w16cex="http://schemas.microsoft.com/office/word/2018/wordml/cex" xmlns:w16cid="http://schemas.microsoft.com/office/word/2016/wordml/cid" xmlns:w16="http://schemas.microsoft.com/office/word/2018/wordml" xmlns:w16sdtdh="http://schemas.microsoft.com/office/word/2020/wordml/sdtdatahash" xmlns:w16se="http://schemas.microsoft.com/office/word/2015/wordml/symex" xmlns:wpg="http://schemas.microsoft.com/office/word/2010/wordprocessingGroup" xmlns:wpi="http://schemas.microsoft.com/office/word/2010/wordprocessingInk" xmlns:wne="http://schemas.microsoft.com/office/word/2006/wordml" xmlns:wps="http://schemas.microsoft.com/office/word/2010/wordprocessingShape" mc:Ignorable="w14 w15 w16se w16cid w16 w16cex w16sdtdh wp14">
-  <w15:commentEx w15:paraId="446DED35" w15:done="0"/>
-  <w15:commentEx w15:paraId="467516FF" w15:done="0"/>
   <w15:commentEx w15:paraId="1D24AD3B" w15:done="0"/>
-  <w15:commentEx w15:paraId="4A3CA4BB" w15:done="0"/>
-  <w15:commentEx w15:paraId="409B72CC" w15:done="0"/>
-  <w15:commentEx w15:paraId="69AD5514" w15:done="0"/>
   <w15:commentEx w15:paraId="59B93788" w15:done="0"/>
-  <w15:commentEx w15:paraId="0AE37238" w15:done="0"/>
 </w15:commentsEx>
 </file>
 
 <file path=word/commentsExtensible.xml><?xml version="1.0" encoding="utf-8"?>
 <w16cex:commentsExtensible xmlns:wpc="http://schemas.microsoft.com/office/word/2010/wordprocessingCanvas" xmlns:cx="http://schemas.microsoft.com/office/drawing/2014/chartex" xmlns:cx1="http://schemas.microsoft.com/office/drawing/2015/9/8/chartex" xmlns:cx2="http://schemas.microsoft.com/office/drawing/2015/10/21/chartex" xmlns:cx3="http://schemas.microsoft.com/office/drawing/2016/5/9/chartex" xmlns:cx4="http://schemas.microsoft.com/office/drawing/2016/5/10/chartex" xmlns:cx5="http://schemas.microsoft.com/office/drawing/2016/5/11/chartex" xmlns:cx6="http://schemas.microsoft.com/office/drawing/2016/5/12/chartex" xmlns:cx7="http://schemas.microsoft.com/office/drawing/2016/5/13/chartex" xmlns:cx8="http://schemas.microsoft.com/office/drawing/2016/5/14/chartex" xmlns:mc="http://schemas.openxmlformats.org/markup-compatibility/2006" xmlns:aink="http://schemas.microsoft.com/office/drawing/2016/ink" xmlns:am3d="http://schemas.microsoft.com/office/drawing/2017/model3d" xmlns:o="urn:schemas-microsoft-com:office:office" xmlns:oel="http://schemas.microsoft.com/office/2019/extlst" xmlns:r="http://schemas.openxmlformats.org/officeDocument/2006/relationships" xmlns:m="http://schemas.openxmlformats.org/officeDocument/2006/math" xmlns:v="urn:schemas-microsoft-com:vml" xmlns:wp14="http://schemas.microsoft.com/office/word/2010/wordprocessingDrawing" xmlns:wp="http://schemas.openxmlformats.org/drawingml/2006/wordprocessingDrawing" xmlns:w10="urn:schemas-microsoft-com:office:word" xmlns:w="http://schemas.openxmlformats.org/wordprocessingml/2006/main" xmlns:w14="http://schemas.microsoft.com/office/word/2010/wordml" xmlns:w15="http://schemas.microsoft.com/office/word/2012/wordml" xmlns:w16cex="http://schemas.microsoft.com/office/word/2018/wordml/cex" xmlns:w16cid="http://schemas.microsoft.com/office/word/2016/wordml/cid" xmlns:w16="http://schemas.microsoft.com/office/word/2018/wordml" xmlns:w16sdtdh="http://schemas.microsoft.com/office/word/2020/wordml/sdtdatahash" xmlns:w16se="http://schemas.microsoft.com/office/word/2015/wordml/symex" xmlns:wpg="http://schemas.microsoft.com/office/word/2010/wordprocessingGroup" xmlns:wpi="http://schemas.microsoft.com/office/word/2010/wordprocessingInk" xmlns:wne="http://schemas.microsoft.com/office/word/2006/wordml" xmlns:wps="http://schemas.microsoft.com/office/word/2010/wordprocessingShape" mc:Ignorable="w14 w15 w16se w16cid w16 w16cex w16sdtdh wp14">
-  <w16cex:commentExtensible w16cex:durableId="2650573C" w16cex:dateUtc="2022-06-12T17:14:00Z"/>
-  <w16cex:commentExtensible w16cex:durableId="2653775C" w16cex:dateUtc="2022-06-15T02:08:00Z"/>
   <w16cex:commentExtensible w16cex:durableId="265416DF" w16cex:dateUtc="2022-06-15T13:29:00Z"/>
-  <w16cex:commentExtensible w16cex:durableId="264F820F" w16cex:dateUtc="2022-06-12T02:05:00Z"/>
-  <w16cex:commentExtensible w16cex:durableId="26541E6D" w16cex:dateUtc="2022-06-12T03:28:00Z"/>
-  <w16cex:commentExtensible w16cex:durableId="2650581B" w16cex:dateUtc="2022-06-12T17:18:00Z"/>
   <w16cex:commentExtensible w16cex:durableId="26543D5A" w16cex:dateUtc="2022-06-15T16:13:00Z"/>
-  <w16cex:commentExtensible w16cex:durableId="2651BCE4" w16cex:dateUtc="2022-06-13T18:40:00Z"/>
 </w16cex:commentsExtensible>
 </file>
 
 <file path=word/commentsIds.xml><?xml version="1.0" encoding="utf-8"?>
 <w16cid:commentsIds xmlns:wpc="http://schemas.microsoft.com/office/word/2010/wordprocessingCanvas" xmlns:cx="http://schemas.microsoft.com/office/drawing/2014/chartex" xmlns:cx1="http://schemas.microsoft.com/office/drawing/2015/9/8/chartex" xmlns:cx2="http://schemas.microsoft.com/office/drawing/2015/10/21/chartex" xmlns:cx3="http://schemas.microsoft.com/office/drawing/2016/5/9/chartex" xmlns:cx4="http://schemas.microsoft.com/office/drawing/2016/5/10/chartex" xmlns:cx5="http://schemas.microsoft.com/office/drawing/2016/5/11/chartex" xmlns:cx6="http://schemas.microsoft.com/office/drawing/2016/5/12/chartex" xmlns:cx7="http://schemas.microsoft.com/office/drawing/2016/5/13/chartex" xmlns:cx8="http://schemas.microsoft.com/office/drawing/2016/5/14/chartex" xmlns:mc="http://schemas.openxmlformats.org/markup-compatibility/2006" xmlns:aink="http://schemas.microsoft.com/office/drawing/2016/ink" xmlns:am3d="http://schemas.microsoft.com/office/drawing/2017/model3d" xmlns:o="urn:schemas-microsoft-com:office:office" xmlns:oel="http://schemas.microsoft.com/office/2019/extlst" xmlns:r="http://schemas.openxmlformats.org/officeDocument/2006/relationships" xmlns:m="http://schemas.openxmlformats.org/officeDocument/2006/math" xmlns:v="urn:schemas-microsoft-com:vml" xmlns:wp14="http://schemas.microsoft.com/office/word/2010/wordprocessingDrawing" xmlns:wp="http://schemas.openxmlformats.org/drawingml/2006/wordprocessingDrawing" xmlns:w10="urn:schemas-microsoft-com:office:word" xmlns:w="http://schemas.openxmlformats.org/wordprocessingml/2006/main" xmlns:w14="http://schemas.microsoft.com/office/word/2010/wordml" xmlns:w15="http://schemas.microsoft.com/office/word/2012/wordml" xmlns:w16cex="http://schemas.microsoft.com/office/word/2018/wordml/cex" xmlns:w16cid="http://schemas.microsoft.com/office/word/2016/wordml/cid" xmlns:w16="http://schemas.microsoft.com/office/word/2018/wordml" xmlns:w16sdtdh="http://schemas.microsoft.com/office/word/2020/wordml/sdtdatahash" xmlns:w16se="http://schemas.microsoft.com/office/word/2015/wordml/symex" xmlns:wpg="http://schemas.microsoft.com/office/word/2010/wordprocessingGroup" xmlns:wpi="http://schemas.microsoft.com/office/word/2010/wordprocessingInk" xmlns:wne="http://schemas.microsoft.com/office/word/2006/wordml" xmlns:wps="http://schemas.microsoft.com/office/word/2010/wordprocessingShape" mc:Ignorable="w14 w15 w16se w16cid w16 w16cex w16sdtdh wp14">
-  <w16cid:commentId w16cid:paraId="446DED35" w16cid:durableId="2650573C"/>
-  <w16cid:commentId w16cid:paraId="467516FF" w16cid:durableId="2653775C"/>
   <w16cid:commentId w16cid:paraId="1D24AD3B" w16cid:durableId="265416DF"/>
-  <w16cid:commentId w16cid:paraId="4A3CA4BB" w16cid:durableId="264F820F"/>
-  <w16cid:commentId w16cid:paraId="409B72CC" w16cid:durableId="26541E6D"/>
-  <w16cid:commentId w16cid:paraId="69AD5514" w16cid:durableId="2650581B"/>
   <w16cid:commentId w16cid:paraId="59B93788" w16cid:durableId="26543D5A"/>
-  <w16cid:commentId w16cid:paraId="0AE37238" w16cid:durableId="2651BCE4"/>
 </w16cid:commentsIds>
 </file>
 

</xml_diff>

<commit_message>
Parte de Deivid y corrección de Simón
</commit_message>
<xml_diff>
--- a/Simón/Desarrollo_Simón.docx
+++ b/Simón/Desarrollo_Simón.docx
@@ -27626,7 +27626,13 @@
         </m:sSub>
       </m:oMath>
       <w:r>
-        <w:t xml:space="preserve">, si bien continuaría siendo un </w:t>
+        <w:t xml:space="preserve">, </w:t>
+      </w:r>
+      <w:r>
+        <w:t>el modelo se transforma en un</w:t>
+      </w:r>
+      <w:r>
+        <w:t xml:space="preserve"> </w:t>
       </w:r>
       <w:r>
         <w:rPr>
@@ -27644,10 +27650,25 @@
           <w:i/>
           <w:iCs/>
         </w:rPr>
-        <w:t>2, 1, 10)(0, 1, 1)[12]</w:t>
-      </w:r>
-      <w:r>
-        <w:t xml:space="preserve">, la ecuación sería como se muestra en la </w:t>
+        <w:t>6</w:t>
+      </w:r>
+      <w:r>
+        <w:rPr>
+          <w:b/>
+          <w:bCs/>
+          <w:i/>
+          <w:iCs/>
+        </w:rPr>
+        <w:t>, 1, 10)(0, 1, 1)[12]</w:t>
+      </w:r>
+      <w:r>
+        <w:t xml:space="preserve">, </w:t>
+      </w:r>
+      <w:r>
+        <w:t xml:space="preserve"> y </w:t>
+      </w:r>
+      <w:r>
+        <w:t xml:space="preserve">la ecuación sería como se muestra en la </w:t>
       </w:r>
       <w:r>
         <w:rPr>
@@ -28597,7 +28618,13 @@
       </w:r>
       <w:r>
         <w:tab/>
-        <w:t xml:space="preserve">Por otro lado, con el tablero </w:t>
+        <w:t xml:space="preserve">Por otro lado, con el </w:t>
+      </w:r>
+      <w:r>
+        <w:t xml:space="preserve">primer renglón del </w:t>
+      </w:r>
+      <w:r>
+        <w:t xml:space="preserve">tablero </w:t>
       </w:r>
       <m:oMath>
         <m:r>
@@ -28646,7 +28673,10 @@
         <w:t>figura 6</w:t>
       </w:r>
       <w:r>
-        <w:t xml:space="preserve">, se identifica un modelo </w:t>
+        <w:t xml:space="preserve"> </w:t>
+      </w:r>
+      <w:r>
+        <w:t xml:space="preserve">se identifica un modelo </w:t>
       </w:r>
       <w:r>
         <w:rPr>
@@ -30062,6 +30092,7 @@
           <w:tab w:val="left" w:pos="567"/>
         </w:tabs>
         <w:spacing w:line="240" w:lineRule="auto"/>
+        <w:ind w:left="142" w:firstLine="142"/>
         <w:rPr>
           <w:b/>
           <w:bCs/>

</xml_diff>